<commit_message>
Second commit before doubly linked list
</commit_message>
<xml_diff>
--- a/Дока.docx
+++ b/Дока.docx
@@ -4,59 +4,82 @@
   <w:body>
     <w:p>
       <w:pPr>
+        <w:ind w:left="1069" w:hanging="360"/>
+      </w:pPr>
+      <w:r>
+        <w:t>Что сделано:</w:t>
+      </w:r>
+    </w:p>
+    <w:p>
+      <w:pPr>
         <w:pStyle w:val="a3"/>
         <w:numPr>
           <w:ilvl w:val="0"/>
           <w:numId w:val="1"/>
         </w:numPr>
-      </w:pPr>
-      <w:r>
-        <w:t>Инициализировать угол</w:t>
-      </w:r>
-      <w:r>
-        <w:rPr>
-          <w:lang w:val="en-US"/>
-        </w:rPr>
-        <w:t xml:space="preserve"> -</w:t>
-      </w:r>
-      <w:r>
+        <w:rPr>
+          <w:lang w:val="en-US"/>
+        </w:rPr>
+      </w:pPr>
+      <w:r>
+        <w:t>Инициализирова</w:t>
+      </w:r>
+      <w:r>
+        <w:t>н</w:t>
+      </w:r>
+      <w:r>
+        <w:rPr>
+          <w:lang w:val="en-US"/>
+        </w:rPr>
+        <w:t>:</w:t>
+      </w:r>
+      <w:r>
+        <w:rPr>
+          <w:lang w:val="en-US"/>
+        </w:rPr>
         <w:t xml:space="preserve"> </w:t>
       </w:r>
       <w:r>
         <w:rPr>
           <w:lang w:val="en-US"/>
         </w:rPr>
+        <w:t>class</w:t>
+      </w:r>
+      <w:r>
+        <w:rPr>
+          <w:lang w:val="en-US"/>
+        </w:rPr>
+        <w:t xml:space="preserve"> </w:t>
+      </w:r>
+      <w:r>
+        <w:rPr>
+          <w:lang w:val="en-US"/>
+        </w:rPr>
         <w:t>Angles</w:t>
       </w:r>
-    </w:p>
-    <w:p>
-      <w:pPr>
-        <w:pStyle w:val="a3"/>
-        <w:numPr>
-          <w:ilvl w:val="0"/>
-          <w:numId w:val="1"/>
-        </w:numPr>
-      </w:pPr>
-      <w:r>
-        <w:t>Инициализировать полигон</w:t>
-      </w:r>
-      <w:r>
-        <w:rPr>
-          <w:lang w:val="en-US"/>
-        </w:rPr>
-        <w:t xml:space="preserve"> </w:t>
-      </w:r>
-      <w:r>
-        <w:rPr>
-          <w:lang w:val="en-US"/>
-        </w:rPr>
-        <w:t>–</w:t>
-      </w:r>
-      <w:r>
-        <w:rPr>
-          <w:lang w:val="en-US"/>
-        </w:rPr>
-        <w:t xml:space="preserve"> Polygon</w:t>
+      <w:r>
+        <w:rPr>
+          <w:lang w:val="en-US"/>
+        </w:rPr>
+        <w:t xml:space="preserve">, </w:t>
+      </w:r>
+      <w:r>
+        <w:rPr>
+          <w:lang w:val="en-US"/>
+        </w:rPr>
+        <w:t xml:space="preserve">class </w:t>
+      </w:r>
+      <w:r>
+        <w:rPr>
+          <w:lang w:val="en-US"/>
+        </w:rPr>
+        <w:t>Polygon</w:t>
+      </w:r>
+      <w:r>
+        <w:rPr>
+          <w:lang w:val="en-US"/>
+        </w:rPr>
+        <w:t>, class DB (DataBase)</w:t>
       </w:r>
     </w:p>
     <w:p>
@@ -68,7 +91,91 @@
         </w:numPr>
       </w:pPr>
       <w:r>
-        <w:t>Передаю аргументы:</w:t>
+        <w:rPr>
+          <w:lang w:val="en-US"/>
+        </w:rPr>
+        <w:t>Angles</w:t>
+      </w:r>
+      <w:r>
+        <w:t xml:space="preserve"> </w:t>
+      </w:r>
+      <w:r>
+        <w:t xml:space="preserve">для хранения углов, для операций над углами (перевод из </w:t>
+      </w:r>
+      <w:r>
+        <w:rPr>
+          <w:lang w:val="en-US"/>
+        </w:rPr>
+        <w:t>DD</w:t>
+      </w:r>
+      <w:r>
+        <w:t xml:space="preserve"> </w:t>
+      </w:r>
+      <w:r>
+        <w:t xml:space="preserve">в </w:t>
+      </w:r>
+      <w:r>
+        <w:rPr>
+          <w:lang w:val="en-US"/>
+        </w:rPr>
+        <w:t>DMS</w:t>
+      </w:r>
+      <w:r>
+        <w:t xml:space="preserve"> </w:t>
+      </w:r>
+      <w:r>
+        <w:t xml:space="preserve">и обратно, контроль углов, которые измерялись на пунктах) и между ними, складывание, вычитание </w:t>
+      </w:r>
+    </w:p>
+    <w:p>
+      <w:pPr>
+        <w:pStyle w:val="a3"/>
+        <w:numPr>
+          <w:ilvl w:val="1"/>
+          <w:numId w:val="1"/>
+        </w:numPr>
+      </w:pPr>
+      <w:r>
+        <w:rPr>
+          <w:lang w:val="en-US"/>
+        </w:rPr>
+        <w:t>Polygon</w:t>
+      </w:r>
+      <w:r>
+        <w:t xml:space="preserve"> </w:t>
+      </w:r>
+      <w:r>
+        <w:t>для хранения всех измерений, полученных на пунктах полигона. Внутри выполняются вычисления теории, исправленные значения и получение всей таблицы координат</w:t>
+      </w:r>
+    </w:p>
+    <w:p>
+      <w:pPr>
+        <w:pStyle w:val="a3"/>
+        <w:numPr>
+          <w:ilvl w:val="1"/>
+          <w:numId w:val="1"/>
+        </w:numPr>
+      </w:pPr>
+      <w:r>
+        <w:rPr>
+          <w:lang w:val="en-US"/>
+        </w:rPr>
+        <w:t>DB</w:t>
+      </w:r>
+      <w:r>
+        <w:t xml:space="preserve"> </w:t>
+      </w:r>
+      <w:r>
+        <w:t xml:space="preserve">для чтения исходных данных с локального компа (заранее подготовленные данные), либо данных, которые будут передаваться через </w:t>
+      </w:r>
+      <w:r>
+        <w:rPr>
+          <w:lang w:val="en-US"/>
+        </w:rPr>
+        <w:t>API</w:t>
+      </w:r>
+      <w:r>
+        <w:t xml:space="preserve">, либо документом, либо через скрапинг указанных данных на вебе. </w:t>
       </w:r>
     </w:p>
     <w:p>
@@ -80,67 +187,51 @@
         </w:numPr>
       </w:pPr>
       <w:r>
-        <w:t>from_local</w:t>
+        <w:t xml:space="preserve">В этот класс должен попадать </w:t>
+      </w:r>
+      <w:r>
+        <w:rPr>
+          <w:lang w:val="en-US"/>
+        </w:rPr>
+        <w:t>JSON</w:t>
       </w:r>
       <w:r>
         <w:t xml:space="preserve"> </w:t>
       </w:r>
       <w:r>
-        <w:t>- либо заготовленные данные в Полигон передаваться будут, либо сам пользователь загрузит (</w:t>
-      </w:r>
-      <w:r>
-        <w:rPr>
-          <w:lang w:val="en-US"/>
-        </w:rPr>
-        <w:t>True</w:t>
-      </w:r>
-      <w:r>
-        <w:t>, если заготовленные данные) и надо будет ещё номер</w:t>
-      </w:r>
-      <w:r>
-        <w:t xml:space="preserve"> (</w:t>
-      </w:r>
-      <w:r>
-        <w:t>порядковый номер) этих данных прокинуть. На фронте типа появится доп. Окошко, в которое надо будет прокидывать количество допускаемых данных.</w:t>
-      </w:r>
-    </w:p>
-    <w:p>
-      <w:pPr>
-        <w:pStyle w:val="a3"/>
-        <w:numPr>
-          <w:ilvl w:val="2"/>
-          <w:numId w:val="1"/>
-        </w:numPr>
-      </w:pPr>
-      <w:r>
-        <w:rPr>
-          <w:lang w:val="en-US"/>
-        </w:rPr>
-        <w:t>data</w:t>
-      </w:r>
-      <w:r>
-        <w:t xml:space="preserve"> </w:t>
-      </w:r>
-      <w:r>
-        <w:t xml:space="preserve">- </w:t>
-      </w:r>
-      <w:r>
-        <w:t>Тут либо сразу данные</w:t>
-      </w:r>
-      <w:r>
-        <w:t xml:space="preserve"> (словарик/</w:t>
-      </w:r>
-      <w:r>
-        <w:rPr>
-          <w:lang w:val="en-US"/>
-        </w:rPr>
-        <w:t>json)</w:t>
-      </w:r>
-      <w:r>
-        <w:t xml:space="preserve"> прокинутся, либо просто порядковый номер </w:t>
-      </w:r>
-      <w:r>
-        <w:t>исходных данных из «бд»</w:t>
+        <w:t>уже. Если что-то другое будет, надо будет проверять, что получает экземпляр класса</w:t>
+      </w:r>
+      <w:r>
+        <w:t xml:space="preserve"> и на основании проверки принимать решение, как читать, что проскрапить</w:t>
+      </w:r>
+    </w:p>
+    <w:p>
+      <w:pPr>
+        <w:ind w:left="1069" w:hanging="360"/>
+      </w:pPr>
+    </w:p>
+    <w:p>
+      <w:pPr>
+        <w:ind w:left="1069" w:hanging="360"/>
+      </w:pPr>
+    </w:p>
+    <w:p>
+      <w:pPr>
+        <w:spacing w:after="160" w:line="259" w:lineRule="auto"/>
+        <w:ind w:firstLine="0"/>
+        <w:jc w:val="left"/>
+      </w:pPr>
+      <w:r>
+        <w:br w:type="page"/>
+      </w:r>
+    </w:p>
+    <w:p>
+      <w:pPr>
+        <w:ind w:left="1069" w:hanging="360"/>
+      </w:pPr>
+      <w:r>
+        <w:lastRenderedPageBreak/>
+        <w:t>Процедура вычисления таблицы координат</w:t>
       </w:r>
     </w:p>
     <w:p>
@@ -148,47 +239,11 @@
         <w:pStyle w:val="a3"/>
         <w:numPr>
           <w:ilvl w:val="0"/>
-          <w:numId w:val="1"/>
-        </w:numPr>
-      </w:pPr>
-      <w:r>
-        <w:t>Инициализировал объект, которым буду читать исходные данные</w:t>
-      </w:r>
-      <w:r>
-        <w:t xml:space="preserve"> - </w:t>
-      </w:r>
-      <w:r>
-        <w:rPr>
-          <w:lang w:val="en-US"/>
-        </w:rPr>
-        <w:t>DB</w:t>
-      </w:r>
-      <w:r>
-        <w:t xml:space="preserve"> (внутри Полигона)</w:t>
-      </w:r>
-    </w:p>
-    <w:p>
-      <w:pPr>
-        <w:pStyle w:val="a3"/>
-        <w:ind w:left="1069" w:firstLine="0"/>
-      </w:pPr>
-      <w:r>
-        <w:t>Может и записывать (сохранять тоже стоит через</w:t>
-      </w:r>
-      <w:r>
-        <w:t xml:space="preserve"> экземпляр </w:t>
-      </w:r>
-      <w:r>
-        <w:rPr>
-          <w:lang w:val="en-US"/>
-        </w:rPr>
-        <w:t>DB</w:t>
-      </w:r>
-      <w:r>
-        <w:t>)</w:t>
-      </w:r>
-      <w:r>
-        <w:t>?</w:t>
+          <w:numId w:val="3"/>
+        </w:numPr>
+      </w:pPr>
+      <w:r>
+        <w:t>Указать измеренные горизонтальные углы и горизонтальное проложение на пунктах</w:t>
       </w:r>
     </w:p>
     <w:p>
@@ -196,11 +251,47 @@
         <w:pStyle w:val="a3"/>
         <w:numPr>
           <w:ilvl w:val="0"/>
-          <w:numId w:val="1"/>
-        </w:numPr>
-      </w:pPr>
-      <w:r>
-        <w:t>Работаю в полигоне</w:t>
+          <w:numId w:val="3"/>
+        </w:numPr>
+      </w:pPr>
+      <w:r>
+        <w:t>Указать исходные координаты (координаты первого «твёрдого» пункта и последнего)</w:t>
+      </w:r>
+    </w:p>
+    <w:p>
+      <w:pPr>
+        <w:pStyle w:val="a3"/>
+        <w:numPr>
+          <w:ilvl w:val="0"/>
+          <w:numId w:val="3"/>
+        </w:numPr>
+      </w:pPr>
+      <w:r>
+        <w:t>Указать какой дирекционный угол между ними</w:t>
+      </w:r>
+    </w:p>
+    <w:p>
+      <w:pPr>
+        <w:pStyle w:val="a3"/>
+        <w:numPr>
+          <w:ilvl w:val="0"/>
+          <w:numId w:val="3"/>
+        </w:numPr>
+      </w:pPr>
+      <w:r>
+        <w:t>Посчитать практическую и теоретическую сумму углов</w:t>
+      </w:r>
+    </w:p>
+    <w:p>
+      <w:pPr>
+        <w:pStyle w:val="a3"/>
+        <w:numPr>
+          <w:ilvl w:val="0"/>
+          <w:numId w:val="3"/>
+        </w:numPr>
+      </w:pPr>
+      <w:r>
+        <w:t>Посчитать невязку горизонтальных углов</w:t>
       </w:r>
     </w:p>
     <w:p>
@@ -208,188 +299,660 @@
         <w:pStyle w:val="a3"/>
         <w:numPr>
           <w:ilvl w:val="1"/>
-          <w:numId w:val="1"/>
-        </w:numPr>
-      </w:pPr>
-      <w:r>
-        <w:t>Прочитываю все данные</w:t>
-      </w:r>
-      <w:r>
-        <w:t xml:space="preserve"> - </w:t>
-      </w:r>
-      <w:r>
-        <w:t>get_all_data()</w:t>
-      </w:r>
-    </w:p>
-    <w:p>
-      <w:pPr>
-        <w:pStyle w:val="a3"/>
-        <w:numPr>
-          <w:ilvl w:val="1"/>
-          <w:numId w:val="1"/>
-        </w:numPr>
-      </w:pPr>
-      <w:r>
-        <w:t xml:space="preserve">Внутри Полигона </w:t>
-      </w:r>
-      <w:r>
-        <w:t>разбиваю</w:t>
-      </w:r>
-      <w:r>
-        <w:t xml:space="preserve"> инфу</w:t>
-      </w:r>
-      <w:r>
-        <w:t xml:space="preserve"> на углы, на дир. Угол, на координаты исходные, </w:t>
-      </w:r>
-      <w:r>
-        <w:t>и получу «вспомогательную сторону» (для информации, по какой формуле вычислять теоретическую сумму углов)</w:t>
-      </w:r>
-    </w:p>
-    <w:p>
-      <w:pPr>
-        <w:pStyle w:val="a3"/>
-        <w:numPr>
-          <w:ilvl w:val="1"/>
-          <w:numId w:val="1"/>
-        </w:numPr>
-      </w:pPr>
-      <w:r>
-        <w:t>Формирую список всех углов для дальнейшей обработки</w:t>
-      </w:r>
-      <w:r>
-        <w:t>:</w:t>
-      </w:r>
-    </w:p>
-    <w:p>
-      <w:pPr>
-        <w:pStyle w:val="a3"/>
-        <w:numPr>
-          <w:ilvl w:val="2"/>
-          <w:numId w:val="1"/>
-        </w:numPr>
-      </w:pPr>
-      <w:r>
-        <w:t>Вычисляю теоретическую сумму горизонтальных углов</w:t>
-      </w:r>
-      <w:r>
-        <w:t xml:space="preserve"> - theoretical_sum</w:t>
-      </w:r>
-    </w:p>
-    <w:p>
-      <w:pPr>
-        <w:pStyle w:val="a3"/>
-        <w:numPr>
-          <w:ilvl w:val="2"/>
-          <w:numId w:val="1"/>
-        </w:numPr>
-      </w:pPr>
-      <w:r>
-        <w:t>Вычисляю практическую сумму горизонтальных углов</w:t>
-      </w:r>
-    </w:p>
-    <w:p>
-      <w:pPr>
-        <w:pStyle w:val="a3"/>
-        <w:numPr>
-          <w:ilvl w:val="2"/>
-          <w:numId w:val="1"/>
-        </w:numPr>
-      </w:pPr>
-      <w:r>
-        <w:t>Вычисляю невязку</w:t>
-      </w:r>
-    </w:p>
-    <w:p>
-      <w:pPr>
-        <w:pStyle w:val="a3"/>
-        <w:numPr>
-          <w:ilvl w:val="2"/>
-          <w:numId w:val="1"/>
-        </w:numPr>
-      </w:pPr>
-      <w:r>
-        <w:t>Вычисляю теоретическую невязку (в зависимости от прибора</w:t>
-      </w:r>
-      <w:r>
-        <w:t>, от его точности, двойная точность прибора, всякое такое</w:t>
-      </w:r>
-      <w:r>
-        <w:t>)</w:t>
-      </w:r>
-    </w:p>
-    <w:p>
-      <w:pPr>
-        <w:pStyle w:val="a3"/>
-        <w:numPr>
-          <w:ilvl w:val="2"/>
-          <w:numId w:val="1"/>
-        </w:numPr>
-      </w:pPr>
-      <w:r>
-        <w:t>Вычисляю поправку, которую нужно внести в каждый угол</w:t>
-      </w:r>
-    </w:p>
-    <w:p>
-      <w:r>
-        <w:lastRenderedPageBreak/>
-        <w:t xml:space="preserve">НАДО КАК-ТО НАУЧИТЬ класс </w:t>
-      </w:r>
-      <w:r>
-        <w:rPr>
-          <w:lang w:val="en-US"/>
-        </w:rPr>
-        <w:t>Angle</w:t>
-      </w:r>
-      <w:r>
-        <w:t xml:space="preserve"> </w:t>
-      </w:r>
-      <w:r>
-        <w:t xml:space="preserve">если я передаю в </w:t>
-      </w:r>
-      <w:r>
-        <w:rPr>
-          <w:lang w:val="en-US"/>
-        </w:rPr>
-        <w:t>DMS</w:t>
-      </w:r>
-      <w:r>
-        <w:t xml:space="preserve">, то один вариант инициализации, если </w:t>
-      </w:r>
-      <w:r>
-        <w:rPr>
-          <w:lang w:val="en-US"/>
-        </w:rPr>
-        <w:t>DD</w:t>
-      </w:r>
-      <w:r>
-        <w:t xml:space="preserve">, то другой вариант инициализации. Например, буду вычислять сумму углов или ещё что-нибудь, а мне надо вычислять будет потом </w:t>
-      </w:r>
-      <w:r>
-        <w:rPr>
-          <w:lang w:val="en-US"/>
-        </w:rPr>
-        <w:t>DMS</w:t>
-      </w:r>
-      <w:r>
-        <w:t xml:space="preserve"> </w:t>
-      </w:r>
-      <w:r>
-        <w:t xml:space="preserve">и т.п. </w:t>
-      </w:r>
-    </w:p>
-    <w:p>
-      <w:r>
-        <w:t xml:space="preserve">Либо передавать если передаю массив аргументов, то по ним надо пройтись и раскидать в нужные атрибуты, а если одно значение передаю, то это </w:t>
-      </w:r>
-      <w:r>
-        <w:rPr>
-          <w:lang w:val="en-US"/>
-        </w:rPr>
-        <w:t>DD</w:t>
+          <w:numId w:val="3"/>
+        </w:numPr>
+      </w:pPr>
+      <w:r>
+        <w:t>Посчитать теоретическую невязку горизонтальных углов (Зависит от выбранного прибора, по-моему двойная точность прибора или что-то такое)</w:t>
+      </w:r>
+    </w:p>
+    <w:p>
+      <w:pPr>
+        <w:pStyle w:val="a3"/>
+        <w:numPr>
+          <w:ilvl w:val="0"/>
+          <w:numId w:val="3"/>
+        </w:numPr>
+      </w:pPr>
+      <w:r>
+        <w:t>Посчитать невязку, раскидать поправки в углы</w:t>
+      </w:r>
+    </w:p>
+    <w:p>
+      <w:pPr>
+        <w:pStyle w:val="a3"/>
+        <w:numPr>
+          <w:ilvl w:val="0"/>
+          <w:numId w:val="3"/>
+        </w:numPr>
+      </w:pPr>
+      <w:r>
+        <w:t xml:space="preserve">Сверить исправленные горизонтальные углы с теорией </w:t>
+      </w:r>
+      <w:r>
+        <w:rPr>
+          <w:rFonts w:ascii="Segoe UI Emoji" w:hAnsi="Segoe UI Emoji" w:cs="Segoe UI Emoji"/>
+        </w:rPr>
+        <w:t>✔</w:t>
+      </w:r>
+      <w:r>
+        <w:rPr>
+          <w:rFonts w:asciiTheme="minorHAnsi" w:hAnsiTheme="minorHAnsi" w:cstheme="minorHAnsi"/>
+        </w:rPr>
+        <w:t>️</w:t>
       </w:r>
     </w:p>
     <w:p/>
     <w:p/>
+    <w:p/>
+    <w:p/>
+    <w:p/>
+    <w:p>
+      <w:pPr>
+        <w:ind w:left="1069" w:hanging="360"/>
+      </w:pPr>
+    </w:p>
+    <w:p>
+      <w:pPr>
+        <w:spacing w:after="160" w:line="259" w:lineRule="auto"/>
+        <w:ind w:firstLine="0"/>
+        <w:jc w:val="left"/>
+      </w:pPr>
+      <w:r>
+        <w:br w:type="page"/>
+      </w:r>
+    </w:p>
+    <w:p>
+      <w:pPr>
+        <w:ind w:left="1069" w:hanging="360"/>
+      </w:pPr>
+    </w:p>
+    <w:p>
+      <w:pPr>
+        <w:ind w:left="1069" w:hanging="360"/>
+      </w:pPr>
+    </w:p>
+    <w:p>
+      <w:pPr>
+        <w:pStyle w:val="a3"/>
+        <w:numPr>
+          <w:ilvl w:val="0"/>
+          <w:numId w:val="2"/>
+        </w:numPr>
+      </w:pPr>
+      <w:r>
+        <w:t>Инициализировать угол</w:t>
+      </w:r>
+      <w:r>
+        <w:rPr>
+          <w:lang w:val="en-US"/>
+        </w:rPr>
+        <w:t xml:space="preserve"> -</w:t>
+      </w:r>
+      <w:r>
+        <w:t xml:space="preserve"> </w:t>
+      </w:r>
+      <w:r>
+        <w:rPr>
+          <w:lang w:val="en-US"/>
+        </w:rPr>
+        <w:t>class</w:t>
+      </w:r>
+      <w:r>
+        <w:t xml:space="preserve"> </w:t>
+      </w:r>
+      <w:r>
+        <w:rPr>
+          <w:lang w:val="en-US"/>
+        </w:rPr>
+        <w:t>Angles</w:t>
+      </w:r>
+    </w:p>
+    <w:p>
+      <w:pPr>
+        <w:pStyle w:val="a3"/>
+        <w:numPr>
+          <w:ilvl w:val="0"/>
+          <w:numId w:val="2"/>
+        </w:numPr>
+      </w:pPr>
+      <w:r>
+        <w:t>Инициализировать полигон</w:t>
+      </w:r>
+      <w:r>
+        <w:rPr>
+          <w:lang w:val="en-US"/>
+        </w:rPr>
+        <w:t xml:space="preserve"> </w:t>
+      </w:r>
+      <w:r>
+        <w:rPr>
+          <w:lang w:val="en-US"/>
+        </w:rPr>
+        <w:t>–</w:t>
+      </w:r>
+      <w:r>
+        <w:rPr>
+          <w:lang w:val="en-US"/>
+        </w:rPr>
+        <w:t xml:space="preserve"> Polygon</w:t>
+      </w:r>
+    </w:p>
+    <w:p>
+      <w:pPr>
+        <w:pStyle w:val="a3"/>
+        <w:numPr>
+          <w:ilvl w:val="1"/>
+          <w:numId w:val="2"/>
+        </w:numPr>
+      </w:pPr>
+      <w:r>
+        <w:t>Передаю аргументы:</w:t>
+      </w:r>
+    </w:p>
+    <w:p>
+      <w:pPr>
+        <w:pStyle w:val="a3"/>
+        <w:numPr>
+          <w:ilvl w:val="2"/>
+          <w:numId w:val="2"/>
+        </w:numPr>
+      </w:pPr>
+      <w:r>
+        <w:t xml:space="preserve">from_local </w:t>
+      </w:r>
+      <w:r>
+        <w:t>- либо заготовленные данные в Полигон передаваться будут, либо сам пользователь загрузит (</w:t>
+      </w:r>
+      <w:r>
+        <w:rPr>
+          <w:lang w:val="en-US"/>
+        </w:rPr>
+        <w:t>True</w:t>
+      </w:r>
+      <w:r>
+        <w:t>, если заготовленные данные) и надо будет ещё номер</w:t>
+      </w:r>
+      <w:r>
+        <w:t xml:space="preserve"> (</w:t>
+      </w:r>
+      <w:r>
+        <w:t>порядковый номер) этих данных прокинуть. На фронте типа появится доп. Окошко, в которое надо будет прокидывать количество допускаемых данных.</w:t>
+      </w:r>
+    </w:p>
+    <w:p>
+      <w:pPr>
+        <w:pStyle w:val="a3"/>
+        <w:numPr>
+          <w:ilvl w:val="2"/>
+          <w:numId w:val="2"/>
+        </w:numPr>
+      </w:pPr>
+      <w:r>
+        <w:rPr>
+          <w:lang w:val="en-US"/>
+        </w:rPr>
+        <w:t>data</w:t>
+      </w:r>
+      <w:r>
+        <w:t xml:space="preserve"> </w:t>
+      </w:r>
+      <w:r>
+        <w:t xml:space="preserve">- </w:t>
+      </w:r>
+      <w:r>
+        <w:t>Тут либо сразу данные</w:t>
+      </w:r>
+      <w:r>
+        <w:t xml:space="preserve"> (словарик/</w:t>
+      </w:r>
+      <w:r>
+        <w:rPr>
+          <w:lang w:val="en-US"/>
+        </w:rPr>
+        <w:t>json</w:t>
+      </w:r>
+      <w:r>
+        <w:t>)</w:t>
+      </w:r>
+      <w:r>
+        <w:t xml:space="preserve"> прокинутся, либо просто порядковый номер </w:t>
+      </w:r>
+      <w:r>
+        <w:t>исходных данных из «бд»</w:t>
+      </w:r>
+    </w:p>
+    <w:p>
+      <w:pPr>
+        <w:pStyle w:val="a3"/>
+        <w:numPr>
+          <w:ilvl w:val="0"/>
+          <w:numId w:val="2"/>
+        </w:numPr>
+      </w:pPr>
+      <w:r>
+        <w:t>Инициализировал объект, которым буду читать исходные данные</w:t>
+      </w:r>
+      <w:r>
+        <w:t xml:space="preserve"> - </w:t>
+      </w:r>
+      <w:r>
+        <w:rPr>
+          <w:lang w:val="en-US"/>
+        </w:rPr>
+        <w:t>DB</w:t>
+      </w:r>
+      <w:r>
+        <w:t xml:space="preserve"> (внутри Полигона)</w:t>
+      </w:r>
+    </w:p>
+    <w:p>
+      <w:pPr>
+        <w:pStyle w:val="a3"/>
+        <w:ind w:left="1069" w:firstLine="0"/>
+      </w:pPr>
+      <w:r>
+        <w:t>Может и записывать (сохранять тоже стоит через</w:t>
+      </w:r>
+      <w:r>
+        <w:t xml:space="preserve"> экземпляр </w:t>
+      </w:r>
+      <w:r>
+        <w:rPr>
+          <w:lang w:val="en-US"/>
+        </w:rPr>
+        <w:t>DB</w:t>
+      </w:r>
+      <w:r>
+        <w:t>)</w:t>
+      </w:r>
+      <w:r>
+        <w:t>?</w:t>
+      </w:r>
+    </w:p>
+    <w:p>
+      <w:pPr>
+        <w:pStyle w:val="a3"/>
+        <w:numPr>
+          <w:ilvl w:val="0"/>
+          <w:numId w:val="2"/>
+        </w:numPr>
+      </w:pPr>
+      <w:r>
+        <w:t>Работаю в полигоне</w:t>
+      </w:r>
+    </w:p>
+    <w:p>
+      <w:pPr>
+        <w:pStyle w:val="a3"/>
+        <w:numPr>
+          <w:ilvl w:val="1"/>
+          <w:numId w:val="2"/>
+        </w:numPr>
+      </w:pPr>
+      <w:r>
+        <w:t>Прочитываю все данные</w:t>
+      </w:r>
+      <w:r>
+        <w:t xml:space="preserve"> - </w:t>
+      </w:r>
+      <w:r>
+        <w:t>get_all_data()</w:t>
+      </w:r>
+    </w:p>
+    <w:p>
+      <w:pPr>
+        <w:pStyle w:val="a3"/>
+        <w:numPr>
+          <w:ilvl w:val="1"/>
+          <w:numId w:val="2"/>
+        </w:numPr>
+      </w:pPr>
+      <w:r>
+        <w:t xml:space="preserve">Внутри Полигона </w:t>
+      </w:r>
+      <w:r>
+        <w:t>разбиваю</w:t>
+      </w:r>
+      <w:r>
+        <w:t xml:space="preserve"> инфу</w:t>
+      </w:r>
+      <w:r>
+        <w:t xml:space="preserve"> на углы, на дир. Угол, на координаты исходные, </w:t>
+      </w:r>
+      <w:r>
+        <w:t>и получу «вспомогательную сторону» (для информации, по какой формуле вычислять теоретическую сумму углов)</w:t>
+      </w:r>
+    </w:p>
+    <w:p>
+      <w:pPr>
+        <w:pStyle w:val="a3"/>
+        <w:numPr>
+          <w:ilvl w:val="1"/>
+          <w:numId w:val="2"/>
+        </w:numPr>
+      </w:pPr>
+      <w:r>
+        <w:t>Формирую список всех углов для дальнейшей обработки</w:t>
+      </w:r>
+      <w:r>
+        <w:t>:</w:t>
+      </w:r>
+    </w:p>
+    <w:p>
+      <w:pPr>
+        <w:pStyle w:val="a3"/>
+        <w:numPr>
+          <w:ilvl w:val="2"/>
+          <w:numId w:val="2"/>
+        </w:numPr>
+        <w:rPr>
+          <w:highlight w:val="lightGray"/>
+        </w:rPr>
+      </w:pPr>
+      <w:r>
+        <w:rPr>
+          <w:highlight w:val="lightGray"/>
+        </w:rPr>
+        <w:t>Вычисляю теоретическую сумму горизонтальных углов</w:t>
+      </w:r>
+      <w:r>
+        <w:rPr>
+          <w:highlight w:val="lightGray"/>
+        </w:rPr>
+        <w:t xml:space="preserve"> - theoretical_sum</w:t>
+      </w:r>
+    </w:p>
+    <w:p>
+      <w:pPr>
+        <w:pStyle w:val="a3"/>
+        <w:numPr>
+          <w:ilvl w:val="2"/>
+          <w:numId w:val="2"/>
+        </w:numPr>
+        <w:rPr>
+          <w:highlight w:val="lightGray"/>
+        </w:rPr>
+      </w:pPr>
+      <w:r>
+        <w:rPr>
+          <w:highlight w:val="lightGray"/>
+        </w:rPr>
+        <w:t>Вычисляю практическую сумму горизонтальных углов</w:t>
+      </w:r>
+    </w:p>
+    <w:p>
+      <w:pPr>
+        <w:pStyle w:val="a3"/>
+        <w:numPr>
+          <w:ilvl w:val="2"/>
+          <w:numId w:val="2"/>
+        </w:numPr>
+        <w:rPr>
+          <w:highlight w:val="lightGray"/>
+        </w:rPr>
+      </w:pPr>
+      <w:r>
+        <w:rPr>
+          <w:highlight w:val="lightGray"/>
+        </w:rPr>
+        <w:t>Вычисляю невязку</w:t>
+      </w:r>
+    </w:p>
+    <w:p>
+      <w:pPr>
+        <w:pStyle w:val="a3"/>
+        <w:numPr>
+          <w:ilvl w:val="3"/>
+          <w:numId w:val="2"/>
+        </w:numPr>
+      </w:pPr>
+      <w:r>
+        <w:t xml:space="preserve">После этого сделаю проверку: невязку разделю на количество углов (получу поправку, которую нужно внести в каждый угол) и сравню с одной </w:t>
+      </w:r>
+      <w:r>
+        <w:lastRenderedPageBreak/>
+        <w:t>секундой… Если полученная поправка будет равна меньше 1</w:t>
+      </w:r>
+      <w:r>
+        <w:t xml:space="preserve">” </w:t>
+      </w:r>
+      <w:r>
+        <w:t>значит надо раскидать по одной секунде, пока невязка не будет равна нулю во все углы на основании какого-то алгорит</w:t>
+      </w:r>
+      <w:r>
+        <w:t>ма, иначе раскидать невязку поровну во все углы.</w:t>
+      </w:r>
+    </w:p>
+    <w:p>
+      <w:pPr>
+        <w:pStyle w:val="a3"/>
+        <w:ind w:left="3229" w:firstLine="0"/>
+      </w:pPr>
+      <w:r>
+        <w:t xml:space="preserve">Алгоритм: возьму список углов, отсортирую по убыванию и просто буду закидывать секунду в каждый угол в цикле </w:t>
+      </w:r>
+      <w:r>
+        <w:rPr>
+          <w:lang w:val="en-US"/>
+        </w:rPr>
+        <w:t>while</w:t>
+      </w:r>
+      <w:r>
+        <w:t xml:space="preserve"> </w:t>
+      </w:r>
+      <w:r>
+        <w:t xml:space="preserve">и пересчитывать </w:t>
+      </w:r>
+      <w:r>
+        <w:rPr>
+          <w:lang w:val="en-US"/>
+        </w:rPr>
+        <w:t>DMS</w:t>
+      </w:r>
+    </w:p>
+    <w:p>
+      <w:pPr>
+        <w:pStyle w:val="a3"/>
+        <w:numPr>
+          <w:ilvl w:val="3"/>
+          <w:numId w:val="2"/>
+        </w:numPr>
+      </w:pPr>
+      <w:r>
+        <w:t xml:space="preserve">После раскидки поправок надо будет написать функцию, которая снова возьмёт, проверит сумму углов через </w:t>
+      </w:r>
+      <w:r>
+        <w:t>calc_sum_of_practice_angles</w:t>
+      </w:r>
+      <w:r>
+        <w:t xml:space="preserve"> и сравнит с теорией. Сама суть, что мне надо выполнить сравнение суммы в </w:t>
+      </w:r>
+      <w:r>
+        <w:rPr>
+          <w:lang w:val="en-US"/>
+        </w:rPr>
+        <w:t>DD</w:t>
+      </w:r>
+      <w:r>
+        <w:t xml:space="preserve">, но </w:t>
+      </w:r>
+      <w:r>
+        <w:rPr>
+          <w:lang w:val="en-US"/>
+        </w:rPr>
+        <w:t>DD</w:t>
+      </w:r>
+      <w:r>
+        <w:t xml:space="preserve"> </w:t>
+      </w:r>
+      <w:r>
+        <w:t xml:space="preserve">надо получать уже из ИСПРАВЛЕННЫХ </w:t>
+      </w:r>
+      <w:r>
+        <w:rPr>
+          <w:lang w:val="en-US"/>
+        </w:rPr>
+        <w:t>DMS</w:t>
+      </w:r>
+      <w:r>
+        <w:t xml:space="preserve">. Т.е. я сначала исправляю, используя только </w:t>
+      </w:r>
+      <w:r>
+        <w:rPr>
+          <w:lang w:val="en-US"/>
+        </w:rPr>
+        <w:t>DD</w:t>
+      </w:r>
+      <w:r>
+        <w:t xml:space="preserve">, потом при исправлении я делаю пересчёт </w:t>
+      </w:r>
+      <w:r>
+        <w:rPr>
+          <w:lang w:val="en-US"/>
+        </w:rPr>
+        <w:t>DMS</w:t>
+      </w:r>
+      <w:r>
+        <w:t xml:space="preserve"> и потом при проверке я проверяю через новый </w:t>
+      </w:r>
+      <w:r>
+        <w:rPr>
+          <w:lang w:val="en-US"/>
+        </w:rPr>
+        <w:t>DD</w:t>
+      </w:r>
+      <w:r>
+        <w:t xml:space="preserve"> (надо это через сеттер автоматизировать, если изменяю что-то в угле, то надо делать пересчёт </w:t>
+      </w:r>
+      <w:r>
+        <w:rPr>
+          <w:lang w:val="en-US"/>
+        </w:rPr>
+        <w:t>DMS</w:t>
+      </w:r>
+      <w:r>
+        <w:t xml:space="preserve"> </w:t>
+      </w:r>
+      <w:r>
+        <w:t xml:space="preserve">и после сразу пересчёт </w:t>
+      </w:r>
+      <w:r>
+        <w:rPr>
+          <w:lang w:val="en-US"/>
+        </w:rPr>
+        <w:t>DD</w:t>
+      </w:r>
+      <w:r>
+        <w:t xml:space="preserve">, что б при сравнениях/вычислениях не использовать метод экземпляра, а использовать атрибут </w:t>
+      </w:r>
+      <w:r>
+        <w:rPr>
+          <w:lang w:val="en-US"/>
+        </w:rPr>
+        <w:t>DD</w:t>
+      </w:r>
+      <w:r>
+        <w:t xml:space="preserve"> </w:t>
+      </w:r>
+      <w:r>
+        <w:t>у экземпляра.</w:t>
+      </w:r>
+    </w:p>
+    <w:p>
+      <w:pPr>
+        <w:pStyle w:val="a3"/>
+        <w:numPr>
+          <w:ilvl w:val="2"/>
+          <w:numId w:val="2"/>
+        </w:numPr>
+      </w:pPr>
+      <w:r>
+        <w:t>Вычисляю теоретическую невязку (в зависимости от прибора</w:t>
+      </w:r>
+      <w:r>
+        <w:t>, от его точности, двойная точность прибора, всякое такое</w:t>
+      </w:r>
+      <w:r>
+        <w:t>)</w:t>
+      </w:r>
+    </w:p>
+    <w:p>
+      <w:pPr>
+        <w:pStyle w:val="a3"/>
+        <w:numPr>
+          <w:ilvl w:val="2"/>
+          <w:numId w:val="2"/>
+        </w:numPr>
+      </w:pPr>
+      <w:r>
+        <w:t>Вычисляю поправку, которую нужно внести в каждый угол</w:t>
+      </w:r>
+    </w:p>
+    <w:p>
+      <w:r>
+        <w:t xml:space="preserve">НАДО КАК-ТО НАУЧИТЬ класс </w:t>
+      </w:r>
+      <w:r>
+        <w:rPr>
+          <w:lang w:val="en-US"/>
+        </w:rPr>
+        <w:t>Angle</w:t>
+      </w:r>
+      <w:r>
+        <w:t xml:space="preserve"> </w:t>
+      </w:r>
+      <w:r>
+        <w:t xml:space="preserve">если я передаю в </w:t>
+      </w:r>
+      <w:r>
+        <w:rPr>
+          <w:lang w:val="en-US"/>
+        </w:rPr>
+        <w:t>DMS</w:t>
+      </w:r>
+      <w:r>
+        <w:t xml:space="preserve">, то один вариант инициализации, если </w:t>
+      </w:r>
+      <w:r>
+        <w:rPr>
+          <w:lang w:val="en-US"/>
+        </w:rPr>
+        <w:t>DD</w:t>
+      </w:r>
+      <w:r>
+        <w:t xml:space="preserve">, то другой вариант инициализации. </w:t>
+      </w:r>
+      <w:r>
+        <w:lastRenderedPageBreak/>
+        <w:t xml:space="preserve">Например, буду вычислять сумму углов или ещё что-нибудь, а мне надо вычислять будет потом </w:t>
+      </w:r>
+      <w:r>
+        <w:rPr>
+          <w:lang w:val="en-US"/>
+        </w:rPr>
+        <w:t>DMS</w:t>
+      </w:r>
+      <w:r>
+        <w:t xml:space="preserve"> </w:t>
+      </w:r>
+      <w:r>
+        <w:t xml:space="preserve">и т.п. </w:t>
+      </w:r>
+    </w:p>
+    <w:p>
+      <w:r>
+        <w:t xml:space="preserve">Либо передавать если передаю массив аргументов, то по ним надо пройтись и раскидать в нужные атрибуты, а если одно значение передаю, то это </w:t>
+      </w:r>
+      <w:r>
+        <w:rPr>
+          <w:lang w:val="en-US"/>
+        </w:rPr>
+        <w:t>DD</w:t>
+      </w:r>
+    </w:p>
+    <w:p/>
+    <w:p/>
     <w:p>
       <w:pPr>
         <w:pStyle w:val="1"/>
@@ -420,6 +983,256 @@
     <w:p>
       <w:r>
         <w:t>Либо просто модифицировать модуль БД</w:t>
+      </w:r>
+    </w:p>
+    <w:p/>
+    <w:p>
+      <w:r>
+        <w:t xml:space="preserve">Класс </w:t>
+      </w:r>
+      <w:r>
+        <w:rPr>
+          <w:lang w:val="en-US"/>
+        </w:rPr>
+        <w:t>Angle</w:t>
+      </w:r>
+      <w:r>
+        <w:t>1:</w:t>
+      </w:r>
+    </w:p>
+    <w:p>
+      <w:pPr>
+        <w:rPr>
+          <w:lang w:val="en-US"/>
+        </w:rPr>
+      </w:pPr>
+      <w:r>
+        <w:tab/>
+      </w:r>
+      <w:r>
+        <w:t>Добавить методы для того, чтобы можно было отнимать и прибавлять углы, например.</w:t>
+      </w:r>
+      <w:r>
+        <w:t xml:space="preserve"> </w:t>
+      </w:r>
+      <w:r>
+        <w:t>Прибавление есть</w:t>
+      </w:r>
+    </w:p>
+    <w:p>
+      <w:r>
+        <w:tab/>
+        <w:t>Подумать над тем, чтобы хранить там тоооолько углы и всё, а со сторонами что-то придумать...</w:t>
+      </w:r>
+      <w:r>
+        <w:t xml:space="preserve"> как-то не очень, что у каких=то углов расстояние нулю равно у кого-то оно есть и всякое такое.</w:t>
+      </w:r>
+    </w:p>
+    <w:p>
+      <w:r>
+        <w:tab/>
+      </w:r>
+      <w:r>
+        <w:t>«</w:t>
+      </w:r>
+      <w:r>
+        <w:t xml:space="preserve">Т.е. я сначала исправляю, используя только </w:t>
+      </w:r>
+      <w:r>
+        <w:rPr>
+          <w:lang w:val="en-US"/>
+        </w:rPr>
+        <w:t>DD</w:t>
+      </w:r>
+      <w:r>
+        <w:t xml:space="preserve">, потом при исправлении я делаю пересчёт </w:t>
+      </w:r>
+      <w:r>
+        <w:rPr>
+          <w:lang w:val="en-US"/>
+        </w:rPr>
+        <w:t>DMS</w:t>
+      </w:r>
+      <w:r>
+        <w:t xml:space="preserve"> и потом при проверке я проверяю через новый </w:t>
+      </w:r>
+      <w:r>
+        <w:rPr>
+          <w:lang w:val="en-US"/>
+        </w:rPr>
+        <w:t>DD</w:t>
+      </w:r>
+      <w:r>
+        <w:t xml:space="preserve"> (надо это через сеттер автоматизировать, если изменяю что-то в угле, то надо делать пересчёт </w:t>
+      </w:r>
+      <w:r>
+        <w:rPr>
+          <w:lang w:val="en-US"/>
+        </w:rPr>
+        <w:t>DMS</w:t>
+      </w:r>
+      <w:r>
+        <w:t xml:space="preserve"> </w:t>
+      </w:r>
+      <w:r>
+        <w:t xml:space="preserve">и после сразу пересчёт </w:t>
+      </w:r>
+      <w:r>
+        <w:rPr>
+          <w:lang w:val="en-US"/>
+        </w:rPr>
+        <w:t>DD</w:t>
+      </w:r>
+      <w:r>
+        <w:t xml:space="preserve">, что б при сравнениях/вычислениях не использовать метод экземпляра, а использовать атрибут </w:t>
+      </w:r>
+      <w:r>
+        <w:rPr>
+          <w:lang w:val="en-US"/>
+        </w:rPr>
+        <w:t>DD</w:t>
+      </w:r>
+      <w:r>
+        <w:t xml:space="preserve"> </w:t>
+      </w:r>
+      <w:r>
+        <w:t>у экземпляра.</w:t>
+      </w:r>
+      <w:r>
+        <w:t>»</w:t>
+      </w:r>
+    </w:p>
+    <w:p>
+      <w:r>
+        <w:tab/>
+        <w:t xml:space="preserve">Придумать то, чтобы при получении суммы углов, например с исходными данными №3 не было такого, что принтуется угол </w:t>
+      </w:r>
+      <w:r>
+        <w:t>2339°59'60"</w:t>
+      </w:r>
+      <w:r>
+        <w:t xml:space="preserve">, хотя угол 2340 в </w:t>
+      </w:r>
+      <w:r>
+        <w:rPr>
+          <w:lang w:val="en-US"/>
+        </w:rPr>
+        <w:t>DD</w:t>
+      </w:r>
+      <w:r>
+        <w:t xml:space="preserve"> </w:t>
+      </w:r>
+      <w:r>
+        <w:t>такой пишется. Как-то накидать проперти для гет и сета, и чтобы шла проверка, если больше какой-то величины получатся – то надо закинуть в следующий разряд.</w:t>
+      </w:r>
+    </w:p>
+    <w:p>
+      <w:r>
+        <w:lastRenderedPageBreak/>
+        <w:tab/>
+        <w:t xml:space="preserve">Призадуматься, для получения суммы периметра нормально использовать этот же класс </w:t>
+      </w:r>
+      <w:r>
+        <w:rPr>
+          <w:lang w:val="en-US"/>
+        </w:rPr>
+        <w:t>angle</w:t>
+      </w:r>
+      <w:r>
+        <w:t xml:space="preserve">1? </w:t>
+      </w:r>
+      <w:r>
+        <w:t>Либо надо наследование какое-то делать, сначала угол, а потом класс угол+длина линии, чтобы в первом классе можно было считать только величину угла, и она может быть бесконечна. НО при использовании класса угол+длина линии, там должно быть ограничение в 360 градусов, иначе надо делать – или + 360 градусов.</w:t>
+      </w:r>
+    </w:p>
+    <w:p/>
+    <w:p/>
+    <w:p>
+      <w:pPr>
+        <w:pStyle w:val="1"/>
+      </w:pPr>
+      <w:r>
+        <w:t>ВОЗМОЖНО</w:t>
+      </w:r>
+    </w:p>
+    <w:p>
+      <w:r>
+        <w:t xml:space="preserve">Класс </w:t>
+      </w:r>
+      <w:r>
+        <w:rPr>
+          <w:lang w:val="en-US"/>
+        </w:rPr>
+        <w:t>Polygon</w:t>
+      </w:r>
+      <w:r>
+        <w:t xml:space="preserve"> </w:t>
+      </w:r>
+    </w:p>
+    <w:p>
+      <w:r>
+        <w:t>должен представлять из себя связанный список (одно или двусвязный, без разницы</w:t>
+      </w:r>
+    </w:p>
+    <w:p>
+      <w:r>
+        <w:t>Что б точно не проебаться в том плане, какой угол за каким следует, что б каждый пункт знал, какой за ним или до него следует. Нужно ли?</w:t>
+      </w:r>
+    </w:p>
+    <w:p>
+      <w:r>
+        <w:t>Что б случайно при какой-нибудь сортировке не напутать.</w:t>
+      </w:r>
+    </w:p>
+    <w:p/>
+    <w:p>
+      <w:r>
+        <w:t xml:space="preserve">Надо сделать отдельный класс для хранения всех объектов, которые находятся в строке…. Иначе у меня есть класс </w:t>
+      </w:r>
+      <w:r>
+        <w:rPr>
+          <w:lang w:val="en-US"/>
+        </w:rPr>
+        <w:t>angle</w:t>
+      </w:r>
+      <w:r>
+        <w:t>, я туда добавил длину стороны… Но разве туда надо пихать дирекционный угол, приращения координат, координаты?</w:t>
+      </w:r>
+    </w:p>
+    <w:p>
+      <w:r>
+        <w:t>Надо сделать отдельный класс поинт… Возможно это будет связный список и будет всё зоебись</w:t>
+      </w:r>
+    </w:p>
+    <w:p/>
+    <w:p/>
+    <w:p>
+      <w:pPr>
+        <w:spacing w:after="160" w:line="259" w:lineRule="auto"/>
+        <w:ind w:firstLine="0"/>
+        <w:jc w:val="left"/>
+      </w:pPr>
+      <w:r>
+        <w:br w:type="page"/>
+      </w:r>
+    </w:p>
+    <w:p>
+      <w:pPr>
+        <w:pStyle w:val="1"/>
+      </w:pPr>
+      <w:r>
+        <w:lastRenderedPageBreak/>
+        <w:t>На тестирование или на подумать</w:t>
+      </w:r>
+    </w:p>
+    <w:p>
+      <w:r>
+        <w:t>Почему при невязке 0,0,-5 первое условие раскидки не отрабатывало, оно не отнимало ни у какого угла секунду??</w:t>
+      </w:r>
+    </w:p>
+    <w:p>
+      <w:r>
+        <w:t>Потестить с другими данными</w:t>
       </w:r>
     </w:p>
     <w:p/>
@@ -470,7 +1283,7 @@
         <w:ind w:left="2509" w:hanging="180"/>
       </w:pPr>
     </w:lvl>
-    <w:lvl w:ilvl="3" w:tplc="0419000F" w:tentative="1">
+    <w:lvl w:ilvl="3" w:tplc="0419000F">
       <w:start w:val="1"/>
       <w:numFmt w:val="decimal"/>
       <w:lvlText w:val="%4."/>
@@ -479,7 +1292,7 @@
         <w:ind w:left="3229" w:hanging="360"/>
       </w:pPr>
     </w:lvl>
-    <w:lvl w:ilvl="4" w:tplc="04190019" w:tentative="1">
+    <w:lvl w:ilvl="4" w:tplc="04190019">
       <w:start w:val="1"/>
       <w:numFmt w:val="lowerLetter"/>
       <w:lvlText w:val="%5."/>
@@ -525,8 +1338,192 @@
       </w:pPr>
     </w:lvl>
   </w:abstractNum>
+  <w:abstractNum w:abstractNumId="1" w15:restartNumberingAfterBreak="0">
+    <w:nsid w:val="346712BA"/>
+    <w:multiLevelType w:val="hybridMultilevel"/>
+    <w:tmpl w:val="61E60C0E"/>
+    <w:lvl w:ilvl="0" w:tplc="CEFC531A">
+      <w:start w:val="1"/>
+      <w:numFmt w:val="decimal"/>
+      <w:lvlText w:val="%1)"/>
+      <w:lvlJc w:val="left"/>
+      <w:pPr>
+        <w:ind w:left="1069" w:hanging="360"/>
+      </w:pPr>
+      <w:rPr>
+        <w:rFonts w:hint="default"/>
+      </w:rPr>
+    </w:lvl>
+    <w:lvl w:ilvl="1" w:tplc="04190019">
+      <w:start w:val="1"/>
+      <w:numFmt w:val="lowerLetter"/>
+      <w:lvlText w:val="%2."/>
+      <w:lvlJc w:val="left"/>
+      <w:pPr>
+        <w:ind w:left="1789" w:hanging="360"/>
+      </w:pPr>
+    </w:lvl>
+    <w:lvl w:ilvl="2" w:tplc="0419001B">
+      <w:start w:val="1"/>
+      <w:numFmt w:val="lowerRoman"/>
+      <w:lvlText w:val="%3."/>
+      <w:lvlJc w:val="right"/>
+      <w:pPr>
+        <w:ind w:left="2509" w:hanging="180"/>
+      </w:pPr>
+    </w:lvl>
+    <w:lvl w:ilvl="3" w:tplc="0419000F">
+      <w:start w:val="1"/>
+      <w:numFmt w:val="decimal"/>
+      <w:lvlText w:val="%4."/>
+      <w:lvlJc w:val="left"/>
+      <w:pPr>
+        <w:ind w:left="3229" w:hanging="360"/>
+      </w:pPr>
+    </w:lvl>
+    <w:lvl w:ilvl="4" w:tplc="04190019">
+      <w:start w:val="1"/>
+      <w:numFmt w:val="lowerLetter"/>
+      <w:lvlText w:val="%5."/>
+      <w:lvlJc w:val="left"/>
+      <w:pPr>
+        <w:ind w:left="3949" w:hanging="360"/>
+      </w:pPr>
+    </w:lvl>
+    <w:lvl w:ilvl="5" w:tplc="0419001B" w:tentative="1">
+      <w:start w:val="1"/>
+      <w:numFmt w:val="lowerRoman"/>
+      <w:lvlText w:val="%6."/>
+      <w:lvlJc w:val="right"/>
+      <w:pPr>
+        <w:ind w:left="4669" w:hanging="180"/>
+      </w:pPr>
+    </w:lvl>
+    <w:lvl w:ilvl="6" w:tplc="0419000F" w:tentative="1">
+      <w:start w:val="1"/>
+      <w:numFmt w:val="decimal"/>
+      <w:lvlText w:val="%7."/>
+      <w:lvlJc w:val="left"/>
+      <w:pPr>
+        <w:ind w:left="5389" w:hanging="360"/>
+      </w:pPr>
+    </w:lvl>
+    <w:lvl w:ilvl="7" w:tplc="04190019" w:tentative="1">
+      <w:start w:val="1"/>
+      <w:numFmt w:val="lowerLetter"/>
+      <w:lvlText w:val="%8."/>
+      <w:lvlJc w:val="left"/>
+      <w:pPr>
+        <w:ind w:left="6109" w:hanging="360"/>
+      </w:pPr>
+    </w:lvl>
+    <w:lvl w:ilvl="8" w:tplc="0419001B" w:tentative="1">
+      <w:start w:val="1"/>
+      <w:numFmt w:val="lowerRoman"/>
+      <w:lvlText w:val="%9."/>
+      <w:lvlJc w:val="right"/>
+      <w:pPr>
+        <w:ind w:left="6829" w:hanging="180"/>
+      </w:pPr>
+    </w:lvl>
+  </w:abstractNum>
+  <w:abstractNum w:abstractNumId="2" w15:restartNumberingAfterBreak="0">
+    <w:nsid w:val="60516105"/>
+    <w:multiLevelType w:val="hybridMultilevel"/>
+    <w:tmpl w:val="5D62171A"/>
+    <w:lvl w:ilvl="0" w:tplc="CEFC531A">
+      <w:start w:val="1"/>
+      <w:numFmt w:val="decimal"/>
+      <w:lvlText w:val="%1)"/>
+      <w:lvlJc w:val="left"/>
+      <w:pPr>
+        <w:ind w:left="1069" w:hanging="360"/>
+      </w:pPr>
+      <w:rPr>
+        <w:rFonts w:hint="default"/>
+      </w:rPr>
+    </w:lvl>
+    <w:lvl w:ilvl="1" w:tplc="04190019">
+      <w:start w:val="1"/>
+      <w:numFmt w:val="lowerLetter"/>
+      <w:lvlText w:val="%2."/>
+      <w:lvlJc w:val="left"/>
+      <w:pPr>
+        <w:ind w:left="1789" w:hanging="360"/>
+      </w:pPr>
+    </w:lvl>
+    <w:lvl w:ilvl="2" w:tplc="0419001B" w:tentative="1">
+      <w:start w:val="1"/>
+      <w:numFmt w:val="lowerRoman"/>
+      <w:lvlText w:val="%3."/>
+      <w:lvlJc w:val="right"/>
+      <w:pPr>
+        <w:ind w:left="2509" w:hanging="180"/>
+      </w:pPr>
+    </w:lvl>
+    <w:lvl w:ilvl="3" w:tplc="0419000F" w:tentative="1">
+      <w:start w:val="1"/>
+      <w:numFmt w:val="decimal"/>
+      <w:lvlText w:val="%4."/>
+      <w:lvlJc w:val="left"/>
+      <w:pPr>
+        <w:ind w:left="3229" w:hanging="360"/>
+      </w:pPr>
+    </w:lvl>
+    <w:lvl w:ilvl="4" w:tplc="04190019" w:tentative="1">
+      <w:start w:val="1"/>
+      <w:numFmt w:val="lowerLetter"/>
+      <w:lvlText w:val="%5."/>
+      <w:lvlJc w:val="left"/>
+      <w:pPr>
+        <w:ind w:left="3949" w:hanging="360"/>
+      </w:pPr>
+    </w:lvl>
+    <w:lvl w:ilvl="5" w:tplc="0419001B" w:tentative="1">
+      <w:start w:val="1"/>
+      <w:numFmt w:val="lowerRoman"/>
+      <w:lvlText w:val="%6."/>
+      <w:lvlJc w:val="right"/>
+      <w:pPr>
+        <w:ind w:left="4669" w:hanging="180"/>
+      </w:pPr>
+    </w:lvl>
+    <w:lvl w:ilvl="6" w:tplc="0419000F" w:tentative="1">
+      <w:start w:val="1"/>
+      <w:numFmt w:val="decimal"/>
+      <w:lvlText w:val="%7."/>
+      <w:lvlJc w:val="left"/>
+      <w:pPr>
+        <w:ind w:left="5389" w:hanging="360"/>
+      </w:pPr>
+    </w:lvl>
+    <w:lvl w:ilvl="7" w:tplc="04190019" w:tentative="1">
+      <w:start w:val="1"/>
+      <w:numFmt w:val="lowerLetter"/>
+      <w:lvlText w:val="%8."/>
+      <w:lvlJc w:val="left"/>
+      <w:pPr>
+        <w:ind w:left="6109" w:hanging="360"/>
+      </w:pPr>
+    </w:lvl>
+    <w:lvl w:ilvl="8" w:tplc="0419001B" w:tentative="1">
+      <w:start w:val="1"/>
+      <w:numFmt w:val="lowerRoman"/>
+      <w:lvlText w:val="%9."/>
+      <w:lvlJc w:val="right"/>
+      <w:pPr>
+        <w:ind w:left="6829" w:hanging="180"/>
+      </w:pPr>
+    </w:lvl>
+  </w:abstractNum>
   <w:num w:numId="1">
     <w:abstractNumId w:val="0"/>
+  </w:num>
+  <w:num w:numId="2">
+    <w:abstractNumId w:val="1"/>
+  </w:num>
+  <w:num w:numId="3">
+    <w:abstractNumId w:val="2"/>
   </w:num>
 </w:numbering>
 </file>

</xml_diff>

<commit_message>
Finish rework Angle and calc_and_send_amendment
</commit_message>
<xml_diff>
--- a/Дока.docx
+++ b/Дока.docx
@@ -22,16 +22,19 @@
         </w:rPr>
       </w:pPr>
       <w:r>
-        <w:t>Инициализирова</w:t>
-      </w:r>
-      <w:r>
-        <w:t>н</w:t>
-      </w:r>
-      <w:r>
-        <w:rPr>
-          <w:lang w:val="en-US"/>
-        </w:rPr>
-        <w:t>:</w:t>
+        <w:t>Инициализирован</w:t>
+      </w:r>
+      <w:r>
+        <w:rPr>
+          <w:lang w:val="en-US"/>
+        </w:rPr>
+        <w:t xml:space="preserve">: </w:t>
+      </w:r>
+      <w:r>
+        <w:rPr>
+          <w:lang w:val="en-US"/>
+        </w:rPr>
+        <w:t>class</w:t>
       </w:r>
       <w:r>
         <w:rPr>
@@ -43,18 +46,6 @@
         <w:rPr>
           <w:lang w:val="en-US"/>
         </w:rPr>
-        <w:t>class</w:t>
-      </w:r>
-      <w:r>
-        <w:rPr>
-          <w:lang w:val="en-US"/>
-        </w:rPr>
-        <w:t xml:space="preserve"> </w:t>
-      </w:r>
-      <w:r>
-        <w:rPr>
-          <w:lang w:val="en-US"/>
-        </w:rPr>
         <w:t>Angles</w:t>
       </w:r>
       <w:r>
@@ -67,19 +58,19 @@
         <w:rPr>
           <w:lang w:val="en-US"/>
         </w:rPr>
-        <w:t xml:space="preserve">class </w:t>
-      </w:r>
-      <w:r>
-        <w:rPr>
-          <w:lang w:val="en-US"/>
-        </w:rPr>
-        <w:t>Polygon</w:t>
-      </w:r>
-      <w:r>
-        <w:rPr>
-          <w:lang w:val="en-US"/>
-        </w:rPr>
-        <w:t>, class DB (DataBase)</w:t>
+        <w:t>class Polygon, class DB (DataBase)</w:t>
+      </w:r>
+      <w:r>
+        <w:rPr>
+          <w:lang w:val="en-US"/>
+        </w:rPr>
+        <w:t xml:space="preserve">, </w:t>
+      </w:r>
+      <w:r>
+        <w:rPr>
+          <w:lang w:val="en-US"/>
+        </w:rPr>
+        <w:t>class Point</w:t>
       </w:r>
     </w:p>
     <w:p>
@@ -204,6 +195,94 @@
       <w:r>
         <w:t xml:space="preserve"> и на основании проверки принимать решение, как читать, что проскрапить</w:t>
       </w:r>
+    </w:p>
+    <w:p>
+      <w:pPr>
+        <w:pStyle w:val="a3"/>
+        <w:numPr>
+          <w:ilvl w:val="1"/>
+          <w:numId w:val="1"/>
+        </w:numPr>
+      </w:pPr>
+      <w:r>
+        <w:rPr>
+          <w:lang w:val="en-US"/>
+        </w:rPr>
+        <w:t>Point</w:t>
+      </w:r>
+      <w:r>
+        <w:t xml:space="preserve"> </w:t>
+      </w:r>
+      <w:r>
+        <w:t xml:space="preserve">хранит в себе: </w:t>
+      </w:r>
+    </w:p>
+    <w:p>
+      <w:pPr>
+        <w:pStyle w:val="a3"/>
+        <w:numPr>
+          <w:ilvl w:val="2"/>
+          <w:numId w:val="1"/>
+        </w:numPr>
+      </w:pPr>
+      <w:r>
+        <w:t xml:space="preserve">Угол направление (от предыдущей точки на следующую) (нужно проверку накинуть на проверку угла, что б он не был 360, такой угол нельзя будет принимать по сути… </w:t>
+      </w:r>
+      <w:r>
+        <w:rPr>
+          <w:lang w:val="en-US"/>
+        </w:rPr>
+        <w:t xml:space="preserve">Raise </w:t>
+      </w:r>
+      <w:r>
+        <w:t>выкидывать какой-нибудь.</w:t>
+      </w:r>
+    </w:p>
+    <w:p>
+      <w:pPr>
+        <w:pStyle w:val="a3"/>
+        <w:numPr>
+          <w:ilvl w:val="2"/>
+          <w:numId w:val="1"/>
+        </w:numPr>
+      </w:pPr>
+      <w:r>
+        <w:t>Дистанцию до следующей точки</w:t>
+      </w:r>
+    </w:p>
+    <w:p>
+      <w:pPr>
+        <w:pStyle w:val="a3"/>
+        <w:numPr>
+          <w:ilvl w:val="2"/>
+          <w:numId w:val="1"/>
+        </w:numPr>
+      </w:pPr>
+      <w:r>
+        <w:t>Возможно Дир. Угол. Т.к. это не мастхев поле может его назначать просто через сеттер???</w:t>
+      </w:r>
+    </w:p>
+    <w:p>
+      <w:pPr>
+        <w:pStyle w:val="a3"/>
+        <w:numPr>
+          <w:ilvl w:val="2"/>
+          <w:numId w:val="1"/>
+        </w:numPr>
+      </w:pPr>
+      <w:r>
+        <w:t>Возможно координаты, синициализировать для последних двух пунктов надо обязательно, просто их необзятельно передавать же при инициалзиации экземпляра.</w:t>
+      </w:r>
+    </w:p>
+    <w:p>
+      <w:pPr>
+        <w:ind w:left="1069" w:hanging="360"/>
+      </w:pPr>
+    </w:p>
+    <w:p>
+      <w:pPr>
+        <w:ind w:left="1069" w:hanging="360"/>
+      </w:pPr>
     </w:p>
     <w:p>
       <w:pPr>
@@ -340,6 +419,30 @@
           <w:rFonts w:asciiTheme="minorHAnsi" w:hAnsiTheme="minorHAnsi" w:cstheme="minorHAnsi"/>
         </w:rPr>
         <w:t>️</w:t>
+      </w:r>
+    </w:p>
+    <w:p>
+      <w:pPr>
+        <w:pStyle w:val="a3"/>
+        <w:numPr>
+          <w:ilvl w:val="1"/>
+          <w:numId w:val="3"/>
+        </w:numPr>
+      </w:pPr>
+      <w:r>
+        <w:t xml:space="preserve">Сделаны тесты на всех 4х исходных данных, считает корректно… Надо исправить </w:t>
+      </w:r>
+      <w:r>
+        <w:rPr>
+          <w:lang w:val="en-US"/>
+        </w:rPr>
+        <w:t>Angle</w:t>
+      </w:r>
+      <w:r>
+        <w:t xml:space="preserve">, что б не было </w:t>
+      </w:r>
+      <w:r>
+        <w:t>2339°59'60"</w:t>
       </w:r>
     </w:p>
     <w:p/>
@@ -1001,11 +1104,6 @@
       </w:r>
     </w:p>
     <w:p>
-      <w:pPr>
-        <w:rPr>
-          <w:lang w:val="en-US"/>
-        </w:rPr>
-      </w:pPr>
       <w:r>
         <w:tab/>
       </w:r>

</xml_diff>

<commit_message>
rework Angle setters, finish calc fixed angles, next step calc_next_bearing
</commit_message>
<xml_diff>
--- a/Дока.docx
+++ b/Дока.docx
@@ -382,7 +382,46 @@
         </w:numPr>
       </w:pPr>
       <w:r>
-        <w:t>Посчитать теоретическую невязку горизонтальных углов (Зависит от выбранного прибора, по-моему двойная точность прибора или что-то такое)</w:t>
+        <w:t xml:space="preserve">Посчитать теоретическую невязку горизонтальных углов (Зависит от выбранного прибора, </w:t>
+      </w:r>
+      <w:r>
+        <w:t>по-моему,</w:t>
+      </w:r>
+      <w:r>
+        <w:t xml:space="preserve"> двойная точность прибора или что-то такое)</w:t>
+      </w:r>
+    </w:p>
+    <w:p>
+      <w:pPr>
+        <w:pStyle w:val="a3"/>
+        <w:numPr>
+          <w:ilvl w:val="2"/>
+          <w:numId w:val="3"/>
+        </w:numPr>
+      </w:pPr>
+      <w:r>
+        <w:t>Добавить условие на проверки полученной невязки с теорией, если выполняется, значит делать – иначе вернуть какую-нибудь фигню</w:t>
+      </w:r>
+    </w:p>
+    <w:p>
+      <w:pPr>
+        <w:pStyle w:val="a3"/>
+        <w:ind w:left="2509" w:firstLine="0"/>
+      </w:pPr>
+      <w:r>
+        <w:t>Вызов функции изменит углы в fixed_angles, если невязка получилась допустимой. Если она получится недопустимой... Вся прога рухнет</w:t>
+      </w:r>
+      <w:r>
+        <w:t xml:space="preserve"> </w:t>
+      </w:r>
+      <w:r>
+        <w:rPr>
+          <w:lang w:val="en-US"/>
+        </w:rPr>
+        <w:t>RAISE</w:t>
+      </w:r>
+      <w:r>
+        <w:t>, надо подумать, как обойти это, и как по-другому передавать эту ошибку</w:t>
       </w:r>
     </w:p>
     <w:p>
@@ -396,6 +435,21 @@
       <w:r>
         <w:t>Посчитать невязку, раскидать поправки в углы</w:t>
       </w:r>
+      <w:r>
+        <w:t xml:space="preserve"> </w:t>
+      </w:r>
+      <w:r>
+        <w:rPr>
+          <w:rFonts w:ascii="Segoe UI Emoji" w:hAnsi="Segoe UI Emoji" w:cs="Segoe UI Emoji"/>
+        </w:rPr>
+        <w:t>✔</w:t>
+      </w:r>
+      <w:r>
+        <w:rPr>
+          <w:rFonts w:asciiTheme="minorHAnsi" w:hAnsiTheme="minorHAnsi" w:cstheme="minorHAnsi"/>
+        </w:rPr>
+        <w:t>️</w:t>
+      </w:r>
     </w:p>
     <w:p>
       <w:pPr>
@@ -430,22 +484,106 @@
         </w:numPr>
       </w:pPr>
       <w:r>
-        <w:t xml:space="preserve">Сделаны тесты на всех 4х исходных данных, считает корректно… Надо исправить </w:t>
-      </w:r>
-      <w:r>
-        <w:rPr>
-          <w:lang w:val="en-US"/>
-        </w:rPr>
-        <w:t>Angle</w:t>
-      </w:r>
-      <w:r>
-        <w:t xml:space="preserve">, что б не было </w:t>
-      </w:r>
-      <w:r>
-        <w:t>2339°59'60"</w:t>
-      </w:r>
-    </w:p>
-    <w:p/>
+        <w:rPr>
+          <w:rFonts w:asciiTheme="minorHAnsi" w:hAnsiTheme="minorHAnsi" w:cstheme="minorHAnsi"/>
+        </w:rPr>
+        <w:t xml:space="preserve">Если исправленные углы получились неправильно, то стоит вызывать </w:t>
+      </w:r>
+      <w:r>
+        <w:rPr>
+          <w:rFonts w:asciiTheme="minorHAnsi" w:hAnsiTheme="minorHAnsi" w:cstheme="minorHAnsi"/>
+          <w:lang w:val="en-US"/>
+        </w:rPr>
+        <w:t>raise</w:t>
+      </w:r>
+      <w:r>
+        <w:rPr>
+          <w:rFonts w:asciiTheme="minorHAnsi" w:hAnsiTheme="minorHAnsi" w:cstheme="minorHAnsi"/>
+        </w:rPr>
+        <w:t xml:space="preserve"> </w:t>
+      </w:r>
+      <w:r>
+        <w:rPr>
+          <w:rFonts w:asciiTheme="minorHAnsi" w:hAnsiTheme="minorHAnsi" w:cstheme="minorHAnsi"/>
+        </w:rPr>
+        <w:t xml:space="preserve">или нет? И вопрос с многострочным </w:t>
+      </w:r>
+      <w:r>
+        <w:rPr>
+          <w:rFonts w:asciiTheme="minorHAnsi" w:hAnsiTheme="minorHAnsi" w:cstheme="minorHAnsi"/>
+          <w:lang w:val="en-US"/>
+        </w:rPr>
+        <w:t>raise</w:t>
+      </w:r>
+      <w:r>
+        <w:rPr>
+          <w:rFonts w:asciiTheme="minorHAnsi" w:hAnsiTheme="minorHAnsi" w:cstheme="minorHAnsi"/>
+        </w:rPr>
+        <w:t>. Выглядит не очень, как поправить?</w:t>
+      </w:r>
+    </w:p>
+    <w:p>
+      <w:pPr>
+        <w:pStyle w:val="a3"/>
+        <w:numPr>
+          <w:ilvl w:val="1"/>
+          <w:numId w:val="3"/>
+        </w:numPr>
+      </w:pPr>
+      <w:r>
+        <w:rPr>
+          <w:rFonts w:asciiTheme="minorHAnsi" w:hAnsiTheme="minorHAnsi" w:cstheme="minorHAnsi"/>
+        </w:rPr>
+        <w:t xml:space="preserve">И понять, нужно ли в таких случаях вызывать </w:t>
+      </w:r>
+      <w:r>
+        <w:rPr>
+          <w:rFonts w:asciiTheme="minorHAnsi" w:hAnsiTheme="minorHAnsi" w:cstheme="minorHAnsi"/>
+          <w:lang w:val="en-US"/>
+        </w:rPr>
+        <w:t>raise</w:t>
+      </w:r>
+      <w:r>
+        <w:rPr>
+          <w:rFonts w:asciiTheme="minorHAnsi" w:hAnsiTheme="minorHAnsi" w:cstheme="minorHAnsi"/>
+        </w:rPr>
+        <w:t>? Что тогда на фронт в таком случае будет передаваться?</w:t>
+      </w:r>
+    </w:p>
+    <w:p>
+      <w:pPr>
+        <w:pStyle w:val="a3"/>
+        <w:numPr>
+          <w:ilvl w:val="1"/>
+          <w:numId w:val="3"/>
+        </w:numPr>
+      </w:pPr>
+      <w:r>
+        <w:rPr>
+          <w:rFonts w:asciiTheme="minorHAnsi" w:hAnsiTheme="minorHAnsi" w:cstheme="minorHAnsi"/>
+        </w:rPr>
+        <w:t>[!]</w:t>
+      </w:r>
+      <w:r>
+        <w:rPr>
+          <w:rFonts w:asciiTheme="minorHAnsi" w:hAnsiTheme="minorHAnsi" w:cstheme="minorHAnsi"/>
+        </w:rPr>
+        <w:t>Типа есть вариант выполнять все расчёты, но писать все ошибки в отдельную переменную и если эти ошибки будут, то передать на фронт, что б там большими буквами все ошибки отобразились и уведомили, что вычисления неправильные…</w:t>
+      </w:r>
+    </w:p>
+    <w:p>
+      <w:pPr>
+        <w:pStyle w:val="a3"/>
+        <w:numPr>
+          <w:ilvl w:val="0"/>
+          <w:numId w:val="3"/>
+        </w:numPr>
+      </w:pPr>
+      <w:r>
+        <w:lastRenderedPageBreak/>
+        <w:t>Передать дирекционный угол на последующие линии</w:t>
+      </w:r>
+    </w:p>
     <w:p/>
     <w:p/>
     <w:p/>
@@ -1526,6 +1664,92 @@
     </w:lvl>
   </w:abstractNum>
   <w:abstractNum w:abstractNumId="2" w15:restartNumberingAfterBreak="0">
+    <w:nsid w:val="3A2A18BB"/>
+    <w:multiLevelType w:val="hybridMultilevel"/>
+    <w:tmpl w:val="C0FAD77A"/>
+    <w:lvl w:ilvl="0" w:tplc="0419000F">
+      <w:start w:val="1"/>
+      <w:numFmt w:val="decimal"/>
+      <w:lvlText w:val="%1."/>
+      <w:lvlJc w:val="left"/>
+      <w:pPr>
+        <w:ind w:left="1069" w:hanging="360"/>
+      </w:pPr>
+    </w:lvl>
+    <w:lvl w:ilvl="1" w:tplc="04190019" w:tentative="1">
+      <w:start w:val="1"/>
+      <w:numFmt w:val="lowerLetter"/>
+      <w:lvlText w:val="%2."/>
+      <w:lvlJc w:val="left"/>
+      <w:pPr>
+        <w:ind w:left="1789" w:hanging="360"/>
+      </w:pPr>
+    </w:lvl>
+    <w:lvl w:ilvl="2" w:tplc="0419001B" w:tentative="1">
+      <w:start w:val="1"/>
+      <w:numFmt w:val="lowerRoman"/>
+      <w:lvlText w:val="%3."/>
+      <w:lvlJc w:val="right"/>
+      <w:pPr>
+        <w:ind w:left="2509" w:hanging="180"/>
+      </w:pPr>
+    </w:lvl>
+    <w:lvl w:ilvl="3" w:tplc="0419000F" w:tentative="1">
+      <w:start w:val="1"/>
+      <w:numFmt w:val="decimal"/>
+      <w:lvlText w:val="%4."/>
+      <w:lvlJc w:val="left"/>
+      <w:pPr>
+        <w:ind w:left="3229" w:hanging="360"/>
+      </w:pPr>
+    </w:lvl>
+    <w:lvl w:ilvl="4" w:tplc="04190019" w:tentative="1">
+      <w:start w:val="1"/>
+      <w:numFmt w:val="lowerLetter"/>
+      <w:lvlText w:val="%5."/>
+      <w:lvlJc w:val="left"/>
+      <w:pPr>
+        <w:ind w:left="3949" w:hanging="360"/>
+      </w:pPr>
+    </w:lvl>
+    <w:lvl w:ilvl="5" w:tplc="0419001B" w:tentative="1">
+      <w:start w:val="1"/>
+      <w:numFmt w:val="lowerRoman"/>
+      <w:lvlText w:val="%6."/>
+      <w:lvlJc w:val="right"/>
+      <w:pPr>
+        <w:ind w:left="4669" w:hanging="180"/>
+      </w:pPr>
+    </w:lvl>
+    <w:lvl w:ilvl="6" w:tplc="0419000F" w:tentative="1">
+      <w:start w:val="1"/>
+      <w:numFmt w:val="decimal"/>
+      <w:lvlText w:val="%7."/>
+      <w:lvlJc w:val="left"/>
+      <w:pPr>
+        <w:ind w:left="5389" w:hanging="360"/>
+      </w:pPr>
+    </w:lvl>
+    <w:lvl w:ilvl="7" w:tplc="04190019" w:tentative="1">
+      <w:start w:val="1"/>
+      <w:numFmt w:val="lowerLetter"/>
+      <w:lvlText w:val="%8."/>
+      <w:lvlJc w:val="left"/>
+      <w:pPr>
+        <w:ind w:left="6109" w:hanging="360"/>
+      </w:pPr>
+    </w:lvl>
+    <w:lvl w:ilvl="8" w:tplc="0419001B" w:tentative="1">
+      <w:start w:val="1"/>
+      <w:numFmt w:val="lowerRoman"/>
+      <w:lvlText w:val="%9."/>
+      <w:lvlJc w:val="right"/>
+      <w:pPr>
+        <w:ind w:left="6829" w:hanging="180"/>
+      </w:pPr>
+    </w:lvl>
+  </w:abstractNum>
+  <w:abstractNum w:abstractNumId="3" w15:restartNumberingAfterBreak="0">
     <w:nsid w:val="60516105"/>
     <w:multiLevelType w:val="hybridMultilevel"/>
     <w:tmpl w:val="5D62171A"/>
@@ -1550,7 +1774,7 @@
         <w:ind w:left="1789" w:hanging="360"/>
       </w:pPr>
     </w:lvl>
-    <w:lvl w:ilvl="2" w:tplc="0419001B" w:tentative="1">
+    <w:lvl w:ilvl="2" w:tplc="0419001B">
       <w:start w:val="1"/>
       <w:numFmt w:val="lowerRoman"/>
       <w:lvlText w:val="%3."/>
@@ -1621,6 +1845,9 @@
     <w:abstractNumId w:val="1"/>
   </w:num>
   <w:num w:numId="3">
+    <w:abstractNumId w:val="3"/>
+  </w:num>
+  <w:num w:numId="4">
     <w:abstractNumId w:val="2"/>
   </w:num>
 </w:numbering>

</xml_diff>

<commit_message>
add Point and BearingAngle
</commit_message>
<xml_diff>
--- a/Дока.docx
+++ b/Дока.docx
@@ -1440,6 +1440,157 @@
         <w:t>Надо сделать отдельный класс поинт… Возможно это будет связный список и будет всё зоебись</w:t>
       </w:r>
     </w:p>
+    <w:p/>
+    <w:p>
+      <w:pPr>
+        <w:rPr>
+          <w:lang w:val="en-US"/>
+        </w:rPr>
+      </w:pPr>
+      <w:r>
+        <w:t>Поменять</w:t>
+      </w:r>
+      <w:r>
+        <w:rPr>
+          <w:lang w:val="en-US"/>
+        </w:rPr>
+        <w:t xml:space="preserve"> </w:t>
+      </w:r>
+      <w:r>
+        <w:t>логику</w:t>
+      </w:r>
+      <w:r>
+        <w:rPr>
+          <w:lang w:val="en-US"/>
+        </w:rPr>
+        <w:t xml:space="preserve"> </w:t>
+      </w:r>
+      <w:r>
+        <w:t>классов</w:t>
+      </w:r>
+      <w:r>
+        <w:rPr>
+          <w:lang w:val="en-US"/>
+        </w:rPr>
+        <w:t xml:space="preserve"> </w:t>
+      </w:r>
+      <w:r>
+        <w:rPr>
+          <w:lang w:val="en-US"/>
+        </w:rPr>
+        <w:t>Angle</w:t>
+      </w:r>
+      <w:r>
+        <w:rPr>
+          <w:lang w:val="en-US"/>
+        </w:rPr>
+        <w:t xml:space="preserve"> </w:t>
+      </w:r>
+      <w:r>
+        <w:rPr>
+          <w:lang w:val="en-US"/>
+        </w:rPr>
+        <w:t>and</w:t>
+      </w:r>
+      <w:r>
+        <w:rPr>
+          <w:lang w:val="en-US"/>
+        </w:rPr>
+        <w:t xml:space="preserve"> </w:t>
+      </w:r>
+      <w:r>
+        <w:rPr>
+          <w:lang w:val="en-US"/>
+        </w:rPr>
+        <w:t>Bearing Angle</w:t>
+      </w:r>
+      <w:r>
+        <w:rPr>
+          <w:lang w:val="en-US"/>
+        </w:rPr>
+        <w:t>:</w:t>
+      </w:r>
+    </w:p>
+    <w:p>
+      <w:r>
+        <w:tab/>
+        <w:t xml:space="preserve">В ЦЕЛОМ УГОЛ НЕ МОЖЕТ БЫТЬ БОЛЬШЕ 360 градусов, лучше все проверки из </w:t>
+      </w:r>
+      <w:r>
+        <w:rPr>
+          <w:lang w:val="en-US"/>
+        </w:rPr>
+        <w:t>BearingAngle</w:t>
+      </w:r>
+      <w:r>
+        <w:t xml:space="preserve"> </w:t>
+      </w:r>
+      <w:r>
+        <w:t xml:space="preserve">прокинуть в </w:t>
+      </w:r>
+      <w:r>
+        <w:rPr>
+          <w:lang w:val="en-US"/>
+        </w:rPr>
+        <w:t>Angle</w:t>
+      </w:r>
+      <w:r>
+        <w:t xml:space="preserve">, а для периметральных вычислений углов, где суммы углов в полигоне, просто сделать отдельный класс </w:t>
+      </w:r>
+      <w:r>
+        <w:rPr>
+          <w:lang w:val="en-US"/>
+        </w:rPr>
+        <w:t>PerimAngle</w:t>
+      </w:r>
+      <w:r>
+        <w:t xml:space="preserve">, где в </w:t>
+      </w:r>
+      <w:r>
+        <w:t>__</w:t>
+      </w:r>
+      <w:r>
+        <w:rPr>
+          <w:lang w:val="en-US"/>
+        </w:rPr>
+        <w:t>init</w:t>
+      </w:r>
+      <w:r>
+        <w:t xml:space="preserve">__ </w:t>
+      </w:r>
+      <w:r>
+        <w:t xml:space="preserve">допустить, что б </w:t>
+      </w:r>
+      <w:r>
+        <w:rPr>
+          <w:lang w:val="en-US"/>
+        </w:rPr>
+        <w:t>DD</w:t>
+      </w:r>
+      <w:r>
+        <w:t xml:space="preserve"> </w:t>
+      </w:r>
+      <w:r>
+        <w:t>был больше 360 градусов , просто надо вспомнить наследование, мне надо переписать инит, но чуть-</w:t>
+      </w:r>
+      <w:r>
+        <w:lastRenderedPageBreak/>
+        <w:t>чуть, ну или полностью</w:t>
+      </w:r>
+      <w:r>
+        <w:t xml:space="preserve">. Тогда метод </w:t>
+      </w:r>
+      <w:r>
+        <w:rPr>
+          <w:lang w:val="en-US"/>
+        </w:rPr>
+        <w:t xml:space="preserve">__add__ </w:t>
+      </w:r>
+      <w:r>
+        <w:t>надо будет тоже поменять местами.</w:t>
+      </w:r>
+    </w:p>
+    <w:p/>
     <w:p/>
     <w:p/>
     <w:p>

</xml_diff>

<commit_message>
rework Point (add bearing_angle in init)
</commit_message>
<xml_diff>
--- a/Дока.docx
+++ b/Дока.docx
@@ -1391,9 +1391,6 @@
         <w:t>Прибавление есть</w:t>
       </w:r>
       <w:r>
-        <w:rPr>
-          <w:lang w:val="en-US"/>
-        </w:rPr>
         <w:t xml:space="preserve"> </w:t>
       </w:r>
       <w:r>
@@ -1403,10 +1400,12 @@
     <w:p>
       <w:r>
         <w:tab/>
-        <w:t>Подумать над тем, чтобы хранить там тоооолько углы и всё, а со сторонами что-то придумать...</w:t>
-      </w:r>
-      <w:r>
-        <w:t xml:space="preserve"> как-то не очень, что у каких=то углов расстояние нулю равно у кого-то оно есть и всякое такое.</w:t>
+      </w:r>
+      <w:r>
+        <w:t>Переписать ситуацию с тем, что у меня в словарике хранится весь список углов, просто сделать Айдишники внутри класса Угла, и сортировать на основании этого атрибута. НАДО БУДЕТ ПРОТЕСТИТЬ</w:t>
+      </w:r>
+      <w:r>
+        <w:t>. Т.к. надо будет сортировать сначала по величине угла, а потом по величине айдишника.</w:t>
       </w:r>
     </w:p>
     <w:p>
@@ -1761,7 +1760,25 @@
         <w:rPr>
           <w:lang w:val="en-US"/>
         </w:rPr>
-        <w:t>DB and Polygon</w:t>
+        <w:t>DB</w:t>
+      </w:r>
+      <w:r>
+        <w:t xml:space="preserve"> </w:t>
+      </w:r>
+      <w:r>
+        <w:rPr>
+          <w:lang w:val="en-US"/>
+        </w:rPr>
+        <w:t>and</w:t>
+      </w:r>
+      <w:r>
+        <w:t xml:space="preserve"> </w:t>
+      </w:r>
+      <w:r>
+        <w:rPr>
+          <w:lang w:val="en-US"/>
+        </w:rPr>
+        <w:t>Polygon</w:t>
       </w:r>
     </w:p>
     <w:p/>

</xml_diff>

<commit_message>
Try use class Point
</commit_message>
<xml_diff>
--- a/Дока.docx
+++ b/Дока.docx
@@ -309,7 +309,15 @@
       </w:r>
       <w:proofErr w:type="spellEnd"/>
       <w:r>
-        <w:t xml:space="preserve"> поле может его назначать просто через сеттер???</w:t>
+        <w:t xml:space="preserve"> поле может его назначать просто </w:t>
+      </w:r>
+      <w:proofErr w:type="gramStart"/>
+      <w:r>
+        <w:t>через сеттер</w:t>
+      </w:r>
+      <w:proofErr w:type="gramEnd"/>
+      <w:r>
+        <w:t>???</w:t>
       </w:r>
     </w:p>
     <w:p>
@@ -870,6 +878,89 @@
       </w:r>
     </w:p>
     <w:p/>
+    <w:p>
+      <w:r>
+        <w:t>Возврат вычисленных значений.</w:t>
+      </w:r>
+    </w:p>
+    <w:p>
+      <w:r>
+        <w:t xml:space="preserve">Попытка через класс </w:t>
+      </w:r>
+      <w:r>
+        <w:rPr>
+          <w:lang w:val="en-US"/>
+        </w:rPr>
+        <w:t>Point</w:t>
+      </w:r>
+    </w:p>
+    <w:p>
+      <w:r>
+        <w:tab/>
+        <w:t xml:space="preserve">Мне надо будет пройтись по всем точкам кроме последней и собрать прям все </w:t>
+      </w:r>
+      <w:proofErr w:type="spellStart"/>
+      <w:r>
+        <w:t>все</w:t>
+      </w:r>
+      <w:proofErr w:type="spellEnd"/>
+      <w:r>
+        <w:t xml:space="preserve"> данные, т.к. в последней точке у меня не будет вычисления приращений и вычисления координат следующей точки, т.к. это исходная и это не требуется, если </w:t>
+      </w:r>
+      <w:proofErr w:type="spellStart"/>
+      <w:r>
+        <w:t>дир</w:t>
+      </w:r>
+      <w:proofErr w:type="spellEnd"/>
+      <w:r>
+        <w:t>. Угол сошёлся, то всё норм</w:t>
+      </w:r>
+      <w:r>
+        <w:t>.</w:t>
+      </w:r>
+    </w:p>
+    <w:p>
+      <w:pPr>
+        <w:rPr>
+          <w:lang w:val="en-US"/>
+        </w:rPr>
+      </w:pPr>
+      <w:r>
+        <w:t>В итоге получается исправляли углы мы как для замкнутого полигона, а всё остальное делали как для разомкнутого, т.к. теоретическая невязка не равна нулю, а равна разнице между исходными пунктами.</w:t>
+      </w:r>
+      <w:r>
+        <w:t xml:space="preserve"> Мы так решали ведомость на 4м курсе </w:t>
+      </w:r>
+      <w:proofErr w:type="spellStart"/>
+      <w:r>
+        <w:t>О_о</w:t>
+      </w:r>
+      <w:proofErr w:type="spellEnd"/>
+    </w:p>
+    <w:p>
+      <w:r>
+        <w:tab/>
+        <w:t xml:space="preserve">А если будет равна нулю, т.е. полигон будет около нормальным, где внутри полигона будет находиться только один пункт, то возможно </w:t>
+      </w:r>
+      <w:r>
+        <w:lastRenderedPageBreak/>
+        <w:t>придётся новые расчёты делать.</w:t>
+      </w:r>
+      <w:r>
+        <w:t xml:space="preserve"> Этот момент надо будет с нуля изучать, смотреть, как Женя решала и она мне кидала ещё методичку.</w:t>
+      </w:r>
+    </w:p>
+    <w:p>
+      <w:r>
+        <w:t>Попытка через класс не удалась, т.к. не придумал, как обработать последнюю точку в которой не все данные будут находиться.</w:t>
+      </w:r>
+    </w:p>
+    <w:p/>
+    <w:p/>
+    <w:p/>
+    <w:p/>
+    <w:p/>
+    <w:p/>
     <w:p/>
     <w:p>
       <w:pPr>
@@ -888,635 +979,257 @@
     </w:p>
     <w:p>
       <w:pPr>
-        <w:ind w:left="1069" w:hanging="360"/>
-      </w:pPr>
-    </w:p>
-    <w:p>
-      <w:pPr>
-        <w:ind w:left="1069" w:hanging="360"/>
-      </w:pPr>
-    </w:p>
-    <w:p>
-      <w:pPr>
-        <w:pStyle w:val="a3"/>
-        <w:numPr>
-          <w:ilvl w:val="0"/>
-          <w:numId w:val="2"/>
-        </w:numPr>
-      </w:pPr>
-      <w:r>
-        <w:t>Инициализировать угол</w:t>
-      </w:r>
-      <w:r>
-        <w:rPr>
-          <w:lang w:val="en-US"/>
-        </w:rPr>
-        <w:t xml:space="preserve"> -</w:t>
+        <w:pStyle w:val="1"/>
+      </w:pPr>
+      <w:r>
+        <w:lastRenderedPageBreak/>
+        <w:t>Надо бы</w:t>
+      </w:r>
+    </w:p>
+    <w:p>
+      <w:r>
+        <w:t>Написать класс для взаимодействия с АПИ</w:t>
+      </w:r>
+    </w:p>
+    <w:p>
+      <w:r>
+        <w:t xml:space="preserve">Там должно быть что-то типа как класс </w:t>
+      </w:r>
+      <w:r>
+        <w:rPr>
+          <w:lang w:val="en-US"/>
+        </w:rPr>
+        <w:t>DB</w:t>
+      </w:r>
+      <w:r>
+        <w:t>, методы на получение и на отдачу данных, их буду использовать внутри класса Полигон, также как с БД</w:t>
+      </w:r>
+    </w:p>
+    <w:p>
+      <w:r>
+        <w:t>Либо просто модифицировать модуль БД</w:t>
+      </w:r>
+    </w:p>
+    <w:p/>
+    <w:p>
+      <w:r>
+        <w:t xml:space="preserve">Класс </w:t>
+      </w:r>
+      <w:r>
+        <w:rPr>
+          <w:lang w:val="en-US"/>
+        </w:rPr>
+        <w:t>Angle</w:t>
+      </w:r>
+      <w:r>
+        <w:t>1:</w:t>
+      </w:r>
+    </w:p>
+    <w:p>
+      <w:r>
+        <w:tab/>
+      </w:r>
+      <w:r>
+        <w:t>Добавить методы для того, чтобы можно было отнимать и прибавлять углы, например.</w:t>
       </w:r>
       <w:r>
         <w:t xml:space="preserve"> </w:t>
       </w:r>
       <w:r>
-        <w:rPr>
-          <w:lang w:val="en-US"/>
-        </w:rPr>
-        <w:t>class</w:t>
+        <w:t>Прибавление есть</w:t>
       </w:r>
       <w:r>
         <w:t xml:space="preserve"> </w:t>
       </w:r>
       <w:r>
-        <w:rPr>
-          <w:lang w:val="en-US"/>
-        </w:rPr>
-        <w:t>Angles</w:t>
-      </w:r>
-    </w:p>
-    <w:p>
-      <w:pPr>
-        <w:pStyle w:val="a3"/>
-        <w:numPr>
-          <w:ilvl w:val="0"/>
-          <w:numId w:val="2"/>
-        </w:numPr>
-      </w:pPr>
-      <w:r>
-        <w:t>Инициализировать полигон</w:t>
-      </w:r>
-      <w:r>
-        <w:rPr>
-          <w:lang w:val="en-US"/>
-        </w:rPr>
+        <w:t>ОТНИМАНИЕ НАДО БЫ, что б не писать + -</w:t>
+      </w:r>
+    </w:p>
+    <w:p>
+      <w:r>
+        <w:tab/>
+      </w:r>
+      <w:r>
+        <w:t xml:space="preserve">Переписать ситуацию с тем, что у меня в словарике хранится весь список углов, просто сделать </w:t>
+      </w:r>
+      <w:proofErr w:type="spellStart"/>
+      <w:r>
+        <w:t>Айдишники</w:t>
+      </w:r>
+      <w:proofErr w:type="spellEnd"/>
+      <w:r>
+        <w:t xml:space="preserve"> внутри класса Угла, и сортировать на основании этого атрибута. НАДО БУДЕТ ПРОТЕСТИТЬ</w:t>
+      </w:r>
+      <w:r>
+        <w:t xml:space="preserve">. Т.к. надо будет сортировать сначала по величине угла, а потом по величине </w:t>
+      </w:r>
+      <w:proofErr w:type="spellStart"/>
+      <w:r>
+        <w:t>айдишника</w:t>
+      </w:r>
+      <w:proofErr w:type="spellEnd"/>
+      <w:r>
+        <w:t>.</w:t>
+      </w:r>
+    </w:p>
+    <w:p>
+      <w:r>
+        <w:tab/>
+      </w:r>
+      <w:r>
+        <w:t>«</w:t>
+      </w:r>
+      <w:r>
+        <w:t xml:space="preserve">Т.е. я сначала исправляю, используя только </w:t>
+      </w:r>
+      <w:r>
+        <w:rPr>
+          <w:lang w:val="en-US"/>
+        </w:rPr>
+        <w:t>DD</w:t>
+      </w:r>
+      <w:r>
+        <w:t xml:space="preserve">, потом при исправлении я делаю пересчёт </w:t>
+      </w:r>
+      <w:r>
+        <w:rPr>
+          <w:lang w:val="en-US"/>
+        </w:rPr>
+        <w:t>DMS</w:t>
+      </w:r>
+      <w:r>
+        <w:t xml:space="preserve"> и потом при проверке я проверяю через новый </w:t>
+      </w:r>
+      <w:r>
+        <w:rPr>
+          <w:lang w:val="en-US"/>
+        </w:rPr>
+        <w:t>DD</w:t>
+      </w:r>
+      <w:r>
+        <w:t xml:space="preserve"> (надо это через сеттер автоматизировать, если изменяю что-то в угле, то надо делать пересчёт </w:t>
+      </w:r>
+      <w:r>
+        <w:rPr>
+          <w:lang w:val="en-US"/>
+        </w:rPr>
+        <w:t>DMS</w:t>
+      </w:r>
+      <w:r>
         <w:t xml:space="preserve"> </w:t>
       </w:r>
       <w:r>
-        <w:rPr>
-          <w:lang w:val="en-US"/>
-        </w:rPr>
-        <w:t>–</w:t>
-      </w:r>
-      <w:r>
-        <w:rPr>
-          <w:lang w:val="en-US"/>
-        </w:rPr>
-        <w:t xml:space="preserve"> Polygon</w:t>
-      </w:r>
-    </w:p>
-    <w:p>
-      <w:pPr>
-        <w:pStyle w:val="a3"/>
-        <w:numPr>
-          <w:ilvl w:val="1"/>
-          <w:numId w:val="2"/>
-        </w:numPr>
-      </w:pPr>
-      <w:r>
-        <w:t>Передаю аргументы:</w:t>
-      </w:r>
-    </w:p>
-    <w:p>
-      <w:pPr>
-        <w:pStyle w:val="a3"/>
-        <w:numPr>
-          <w:ilvl w:val="2"/>
-          <w:numId w:val="2"/>
-        </w:numPr>
-      </w:pPr>
-      <w:proofErr w:type="spellStart"/>
-      <w:r>
-        <w:t>from_local</w:t>
-      </w:r>
-      <w:proofErr w:type="spellEnd"/>
+        <w:t xml:space="preserve">и после сразу пересчёт </w:t>
+      </w:r>
+      <w:r>
+        <w:rPr>
+          <w:lang w:val="en-US"/>
+        </w:rPr>
+        <w:t>DD</w:t>
+      </w:r>
+      <w:r>
+        <w:t xml:space="preserve">, что б при сравнениях/вычислениях не использовать метод экземпляра, а использовать атрибут </w:t>
+      </w:r>
+      <w:r>
+        <w:rPr>
+          <w:lang w:val="en-US"/>
+        </w:rPr>
+        <w:t>DD</w:t>
+      </w:r>
       <w:r>
         <w:t xml:space="preserve"> </w:t>
       </w:r>
       <w:r>
-        <w:t>- либо заготовленные данные в Полигон передаваться будут, либо сам пользователь загрузит (</w:t>
-      </w:r>
-      <w:r>
-        <w:rPr>
-          <w:lang w:val="en-US"/>
-        </w:rPr>
-        <w:t>True</w:t>
-      </w:r>
-      <w:r>
-        <w:t>, если заготовленные данные) и надо будет ещё номер</w:t>
-      </w:r>
-      <w:r>
-        <w:t xml:space="preserve"> (</w:t>
-      </w:r>
-      <w:r>
-        <w:t>порядковый номер) этих данных прокинуть. На фронте типа появится доп. Окошко, в которое надо будет прокидывать количество допускаемых данных.</w:t>
-      </w:r>
-    </w:p>
-    <w:p>
-      <w:pPr>
-        <w:pStyle w:val="a3"/>
-        <w:numPr>
-          <w:ilvl w:val="2"/>
-          <w:numId w:val="2"/>
-        </w:numPr>
-      </w:pPr>
-      <w:r>
-        <w:rPr>
-          <w:lang w:val="en-US"/>
-        </w:rPr>
-        <w:t>data</w:t>
+        <w:t>у экземпляра.</w:t>
+      </w:r>
+      <w:r>
+        <w:t>»</w:t>
+      </w:r>
+    </w:p>
+    <w:p>
+      <w:r>
+        <w:tab/>
+        <w:t xml:space="preserve">Придумать то, чтобы при получении суммы углов, например с исходными данными №3 не было такого, что </w:t>
+      </w:r>
+      <w:proofErr w:type="spellStart"/>
+      <w:r>
+        <w:t>принтуется</w:t>
+      </w:r>
+      <w:proofErr w:type="spellEnd"/>
+      <w:r>
+        <w:t xml:space="preserve"> угол </w:t>
+      </w:r>
+      <w:r>
+        <w:t>2339°59'60"</w:t>
+      </w:r>
+      <w:r>
+        <w:t xml:space="preserve">, хотя угол 2340 в </w:t>
+      </w:r>
+      <w:r>
+        <w:rPr>
+          <w:lang w:val="en-US"/>
+        </w:rPr>
+        <w:t>DD</w:t>
       </w:r>
       <w:r>
         <w:t xml:space="preserve"> </w:t>
       </w:r>
       <w:r>
-        <w:t xml:space="preserve">- </w:t>
-      </w:r>
-      <w:r>
-        <w:t>Тут либо сразу данные</w:t>
-      </w:r>
-      <w:r>
-        <w:t xml:space="preserve"> (словарик/</w:t>
-      </w:r>
-      <w:r>
-        <w:rPr>
-          <w:lang w:val="en-US"/>
-        </w:rPr>
-        <w:t>json</w:t>
-      </w:r>
-      <w:r>
-        <w:t>)</w:t>
-      </w:r>
-      <w:r>
-        <w:t xml:space="preserve"> </w:t>
-      </w:r>
-      <w:proofErr w:type="spellStart"/>
-      <w:r>
-        <w:t>прокинутся</w:t>
-      </w:r>
-      <w:proofErr w:type="spellEnd"/>
-      <w:r>
-        <w:t xml:space="preserve">, либо просто порядковый номер </w:t>
-      </w:r>
-      <w:r>
-        <w:t>исходных данных из «</w:t>
-      </w:r>
-      <w:proofErr w:type="spellStart"/>
-      <w:r>
-        <w:t>бд</w:t>
-      </w:r>
-      <w:proofErr w:type="spellEnd"/>
-      <w:r>
-        <w:t>»</w:t>
-      </w:r>
-    </w:p>
-    <w:p>
-      <w:pPr>
-        <w:pStyle w:val="a3"/>
-        <w:numPr>
-          <w:ilvl w:val="0"/>
-          <w:numId w:val="2"/>
-        </w:numPr>
-      </w:pPr>
-      <w:r>
-        <w:t>Инициализировал объект, которым буду читать исходные данные</w:t>
-      </w:r>
-      <w:r>
-        <w:t xml:space="preserve"> - </w:t>
-      </w:r>
-      <w:r>
-        <w:rPr>
-          <w:lang w:val="en-US"/>
-        </w:rPr>
-        <w:t>DB</w:t>
-      </w:r>
-      <w:r>
-        <w:t xml:space="preserve"> (внутри Полигона)</w:t>
-      </w:r>
-    </w:p>
-    <w:p>
-      <w:pPr>
-        <w:pStyle w:val="a3"/>
-        <w:ind w:left="1069" w:firstLine="0"/>
-      </w:pPr>
-      <w:r>
-        <w:t>Может и записывать (сохранять тоже стоит через</w:t>
-      </w:r>
-      <w:r>
-        <w:t xml:space="preserve"> экземпляр </w:t>
-      </w:r>
-      <w:r>
-        <w:rPr>
-          <w:lang w:val="en-US"/>
-        </w:rPr>
-        <w:t>DB</w:t>
-      </w:r>
-      <w:r>
-        <w:t>)</w:t>
-      </w:r>
-      <w:r>
-        <w:t>?</w:t>
-      </w:r>
-    </w:p>
-    <w:p>
-      <w:pPr>
-        <w:pStyle w:val="a3"/>
-        <w:numPr>
-          <w:ilvl w:val="0"/>
-          <w:numId w:val="2"/>
-        </w:numPr>
-      </w:pPr>
-      <w:r>
-        <w:t>Работаю в полигоне</w:t>
-      </w:r>
-    </w:p>
-    <w:p>
-      <w:pPr>
-        <w:pStyle w:val="a3"/>
-        <w:numPr>
-          <w:ilvl w:val="1"/>
-          <w:numId w:val="2"/>
-        </w:numPr>
-      </w:pPr>
-      <w:r>
-        <w:t>Прочитываю все данные</w:t>
-      </w:r>
-      <w:r>
-        <w:t xml:space="preserve"> - </w:t>
-      </w:r>
-      <w:proofErr w:type="spellStart"/>
-      <w:r>
-        <w:t>get_all_data</w:t>
-      </w:r>
-      <w:proofErr w:type="spellEnd"/>
-      <w:r>
-        <w:t>()</w:t>
-      </w:r>
-    </w:p>
-    <w:p>
-      <w:pPr>
-        <w:pStyle w:val="a3"/>
-        <w:numPr>
-          <w:ilvl w:val="1"/>
-          <w:numId w:val="2"/>
-        </w:numPr>
-      </w:pPr>
-      <w:r>
-        <w:t xml:space="preserve">Внутри Полигона </w:t>
-      </w:r>
-      <w:r>
-        <w:t>разбиваю</w:t>
-      </w:r>
-      <w:r>
-        <w:t xml:space="preserve"> инфу</w:t>
-      </w:r>
-      <w:r>
-        <w:t xml:space="preserve"> на углы, на </w:t>
-      </w:r>
-      <w:proofErr w:type="spellStart"/>
-      <w:r>
-        <w:t>дир</w:t>
-      </w:r>
-      <w:proofErr w:type="spellEnd"/>
-      <w:r>
-        <w:t xml:space="preserve">. Угол, на координаты исходные, </w:t>
-      </w:r>
-      <w:r>
-        <w:t>и получу «вспомогательную сторону» (для информации, по какой формуле вычислять теоретическую сумму углов)</w:t>
-      </w:r>
-    </w:p>
-    <w:p>
-      <w:pPr>
-        <w:pStyle w:val="a3"/>
-        <w:numPr>
-          <w:ilvl w:val="1"/>
-          <w:numId w:val="2"/>
-        </w:numPr>
-      </w:pPr>
-      <w:r>
-        <w:t>Формирую список всех углов для дальнейшей обработки</w:t>
-      </w:r>
-      <w:r>
-        <w:t>:</w:t>
-      </w:r>
-    </w:p>
-    <w:p>
-      <w:pPr>
-        <w:pStyle w:val="a3"/>
-        <w:numPr>
-          <w:ilvl w:val="2"/>
-          <w:numId w:val="2"/>
-        </w:numPr>
-        <w:rPr>
-          <w:highlight w:val="lightGray"/>
-        </w:rPr>
-      </w:pPr>
-      <w:r>
-        <w:rPr>
-          <w:highlight w:val="lightGray"/>
-        </w:rPr>
-        <w:t>Вычисляю теоретическую сумму горизонтальных углов</w:t>
-      </w:r>
-      <w:r>
-        <w:rPr>
-          <w:highlight w:val="lightGray"/>
-        </w:rPr>
-        <w:t xml:space="preserve"> - </w:t>
-      </w:r>
-      <w:proofErr w:type="spellStart"/>
-      <w:r>
-        <w:rPr>
-          <w:highlight w:val="lightGray"/>
-        </w:rPr>
-        <w:t>theoretical_sum</w:t>
-      </w:r>
-      <w:proofErr w:type="spellEnd"/>
-    </w:p>
-    <w:p>
-      <w:pPr>
-        <w:pStyle w:val="a3"/>
-        <w:numPr>
-          <w:ilvl w:val="2"/>
-          <w:numId w:val="2"/>
-        </w:numPr>
-        <w:rPr>
-          <w:highlight w:val="lightGray"/>
-        </w:rPr>
-      </w:pPr>
-      <w:r>
-        <w:rPr>
-          <w:highlight w:val="lightGray"/>
-        </w:rPr>
-        <w:t>Вычисляю практическую сумму горизонтальных углов</w:t>
-      </w:r>
-    </w:p>
-    <w:p>
-      <w:pPr>
-        <w:pStyle w:val="a3"/>
-        <w:numPr>
-          <w:ilvl w:val="2"/>
-          <w:numId w:val="2"/>
-        </w:numPr>
-        <w:rPr>
-          <w:highlight w:val="lightGray"/>
-        </w:rPr>
-      </w:pPr>
-      <w:r>
-        <w:rPr>
-          <w:highlight w:val="lightGray"/>
-        </w:rPr>
-        <w:t>Вычисляю невязку</w:t>
-      </w:r>
-    </w:p>
-    <w:p>
-      <w:pPr>
-        <w:pStyle w:val="a3"/>
-        <w:numPr>
-          <w:ilvl w:val="3"/>
-          <w:numId w:val="2"/>
-        </w:numPr>
-      </w:pPr>
-      <w:r>
-        <w:t xml:space="preserve">После этого сделаю проверку: невязку разделю на количество углов (получу поправку, которую нужно внести в каждый угол) и сравню с одной </w:t>
+        <w:t xml:space="preserve">такой пишется. Как-то накидать </w:t>
+      </w:r>
+      <w:proofErr w:type="spellStart"/>
+      <w:r>
+        <w:t>проперти</w:t>
+      </w:r>
+      <w:proofErr w:type="spellEnd"/>
+      <w:r>
+        <w:t xml:space="preserve"> для </w:t>
+      </w:r>
+      <w:proofErr w:type="spellStart"/>
+      <w:r>
+        <w:t>гет</w:t>
+      </w:r>
+      <w:proofErr w:type="spellEnd"/>
+      <w:r>
+        <w:t xml:space="preserve"> и сета, и чтобы шла проверка, если больше какой-то величины получатся – то надо закинуть в следующий разряд.</w:t>
+      </w:r>
+    </w:p>
+    <w:p>
+      <w:r>
+        <w:tab/>
+        <w:t xml:space="preserve">Призадуматься, для получения суммы периметра нормально использовать этот же класс </w:t>
+      </w:r>
+      <w:r>
+        <w:rPr>
+          <w:lang w:val="en-US"/>
+        </w:rPr>
+        <w:t>angle</w:t>
+      </w:r>
+      <w:r>
+        <w:t xml:space="preserve">1? </w:t>
+      </w:r>
+      <w:r>
+        <w:t xml:space="preserve">Либо надо наследование какое-то делать, сначала угол, а потом класс </w:t>
+      </w:r>
+      <w:proofErr w:type="spellStart"/>
+      <w:r>
+        <w:t>угол+длина</w:t>
+      </w:r>
+      <w:proofErr w:type="spellEnd"/>
+      <w:r>
+        <w:t xml:space="preserve"> линии, чтобы в первом классе можно было считать только величину угла, и она может быть бесконечна. НО при </w:t>
       </w:r>
       <w:r>
         <w:lastRenderedPageBreak/>
-        <w:t>секундой… Если полученная поправка будет равна меньше 1</w:t>
-      </w:r>
-      <w:r>
-        <w:t xml:space="preserve">” </w:t>
-      </w:r>
-      <w:r>
-        <w:t>значит надо раскидать по одной секунде, пока невязка не будет равна нулю во все углы на основании какого-то алгорит</w:t>
-      </w:r>
-      <w:r>
-        <w:t>ма, иначе раскидать невязку поровну во все углы.</w:t>
-      </w:r>
-    </w:p>
-    <w:p>
-      <w:pPr>
-        <w:pStyle w:val="a3"/>
-        <w:ind w:left="3229" w:firstLine="0"/>
-      </w:pPr>
-      <w:r>
-        <w:t xml:space="preserve">Алгоритм: возьму список углов, отсортирую по убыванию и просто буду закидывать секунду в каждый угол в цикле </w:t>
-      </w:r>
-      <w:r>
-        <w:rPr>
-          <w:lang w:val="en-US"/>
-        </w:rPr>
-        <w:t>while</w:t>
-      </w:r>
-      <w:r>
-        <w:t xml:space="preserve"> </w:t>
-      </w:r>
-      <w:r>
-        <w:t xml:space="preserve">и пересчитывать </w:t>
-      </w:r>
-      <w:r>
-        <w:rPr>
-          <w:lang w:val="en-US"/>
-        </w:rPr>
-        <w:t>DMS</w:t>
-      </w:r>
-    </w:p>
-    <w:p>
-      <w:pPr>
-        <w:pStyle w:val="a3"/>
-        <w:numPr>
-          <w:ilvl w:val="3"/>
-          <w:numId w:val="2"/>
-        </w:numPr>
-      </w:pPr>
-      <w:r>
-        <w:t xml:space="preserve">После раскидки поправок надо будет написать функцию, которая снова возьмёт, проверит сумму углов через </w:t>
-      </w:r>
-      <w:proofErr w:type="spellStart"/>
-      <w:r>
-        <w:t>calc_sum_of_practice_angles</w:t>
-      </w:r>
-      <w:proofErr w:type="spellEnd"/>
-      <w:r>
-        <w:t xml:space="preserve"> и сравнит с теорией. Сама суть, что мне надо выполнить сравнение суммы в </w:t>
-      </w:r>
-      <w:r>
-        <w:rPr>
-          <w:lang w:val="en-US"/>
-        </w:rPr>
-        <w:t>DD</w:t>
-      </w:r>
-      <w:r>
-        <w:t xml:space="preserve">, но </w:t>
-      </w:r>
-      <w:r>
-        <w:rPr>
-          <w:lang w:val="en-US"/>
-        </w:rPr>
-        <w:t>DD</w:t>
-      </w:r>
-      <w:r>
-        <w:t xml:space="preserve"> </w:t>
-      </w:r>
-      <w:r>
-        <w:t xml:space="preserve">надо получать уже из ИСПРАВЛЕННЫХ </w:t>
-      </w:r>
-      <w:r>
-        <w:rPr>
-          <w:lang w:val="en-US"/>
-        </w:rPr>
-        <w:t>DMS</w:t>
-      </w:r>
-      <w:r>
-        <w:t xml:space="preserve">. Т.е. я сначала исправляю, используя только </w:t>
-      </w:r>
-      <w:r>
-        <w:rPr>
-          <w:lang w:val="en-US"/>
-        </w:rPr>
-        <w:t>DD</w:t>
-      </w:r>
-      <w:r>
-        <w:t xml:space="preserve">, потом при исправлении я делаю пересчёт </w:t>
-      </w:r>
-      <w:r>
-        <w:rPr>
-          <w:lang w:val="en-US"/>
-        </w:rPr>
-        <w:t>DMS</w:t>
-      </w:r>
-      <w:r>
-        <w:t xml:space="preserve"> и потом при проверке я проверяю через новый </w:t>
-      </w:r>
-      <w:r>
-        <w:rPr>
-          <w:lang w:val="en-US"/>
-        </w:rPr>
-        <w:t>DD</w:t>
-      </w:r>
-      <w:r>
-        <w:t xml:space="preserve"> (надо это через сеттер автоматизировать, если изменяю что-то в угле, то надо делать пересчёт </w:t>
-      </w:r>
-      <w:r>
-        <w:rPr>
-          <w:lang w:val="en-US"/>
-        </w:rPr>
-        <w:t>DMS</w:t>
-      </w:r>
-      <w:r>
-        <w:t xml:space="preserve"> </w:t>
-      </w:r>
-      <w:r>
-        <w:t xml:space="preserve">и после сразу пересчёт </w:t>
-      </w:r>
-      <w:r>
-        <w:rPr>
-          <w:lang w:val="en-US"/>
-        </w:rPr>
-        <w:t>DD</w:t>
-      </w:r>
-      <w:r>
-        <w:t xml:space="preserve">, что б при сравнениях/вычислениях не использовать метод экземпляра, а использовать атрибут </w:t>
-      </w:r>
-      <w:r>
-        <w:rPr>
-          <w:lang w:val="en-US"/>
-        </w:rPr>
-        <w:t>DD</w:t>
-      </w:r>
-      <w:r>
-        <w:t xml:space="preserve"> </w:t>
-      </w:r>
-      <w:r>
-        <w:t>у экземпляра.</w:t>
-      </w:r>
-    </w:p>
-    <w:p>
-      <w:pPr>
-        <w:pStyle w:val="a3"/>
-        <w:numPr>
-          <w:ilvl w:val="2"/>
-          <w:numId w:val="2"/>
-        </w:numPr>
-      </w:pPr>
-      <w:r>
-        <w:t>Вычисляю теоретическую невязку (в зависимости от прибора</w:t>
-      </w:r>
-      <w:r>
-        <w:t>, от его точности, двойная точность прибора, всякое такое</w:t>
-      </w:r>
-      <w:r>
-        <w:t>)</w:t>
-      </w:r>
-    </w:p>
-    <w:p>
-      <w:pPr>
-        <w:pStyle w:val="a3"/>
-        <w:numPr>
-          <w:ilvl w:val="2"/>
-          <w:numId w:val="2"/>
-        </w:numPr>
-      </w:pPr>
-      <w:r>
-        <w:t>Вычисляю поправку, которую нужно внести в каждый угол</w:t>
-      </w:r>
-    </w:p>
-    <w:p>
-      <w:r>
-        <w:t xml:space="preserve">НАДО КАК-ТО НАУЧИТЬ класс </w:t>
-      </w:r>
-      <w:r>
-        <w:rPr>
-          <w:lang w:val="en-US"/>
-        </w:rPr>
-        <w:t>Angle</w:t>
-      </w:r>
-      <w:r>
-        <w:t xml:space="preserve"> </w:t>
-      </w:r>
-      <w:r>
-        <w:t xml:space="preserve">если я передаю в </w:t>
-      </w:r>
-      <w:r>
-        <w:rPr>
-          <w:lang w:val="en-US"/>
-        </w:rPr>
-        <w:t>DMS</w:t>
-      </w:r>
-      <w:r>
-        <w:t xml:space="preserve">, то один вариант инициализации, если </w:t>
-      </w:r>
-      <w:r>
-        <w:rPr>
-          <w:lang w:val="en-US"/>
-        </w:rPr>
-        <w:t>DD</w:t>
-      </w:r>
-      <w:r>
-        <w:t xml:space="preserve">, то другой вариант инициализации. </w:t>
-      </w:r>
-      <w:r>
-        <w:lastRenderedPageBreak/>
-        <w:t xml:space="preserve">Например, буду вычислять сумму углов или ещё что-нибудь, а мне надо вычислять будет потом </w:t>
-      </w:r>
-      <w:r>
-        <w:rPr>
-          <w:lang w:val="en-US"/>
-        </w:rPr>
-        <w:t>DMS</w:t>
-      </w:r>
-      <w:r>
-        <w:t xml:space="preserve"> </w:t>
-      </w:r>
-      <w:r>
-        <w:t xml:space="preserve">и т.п. </w:t>
-      </w:r>
-    </w:p>
-    <w:p>
-      <w:r>
-        <w:t xml:space="preserve">Либо передавать если передаю массив аргументов, то по ним надо пройтись и раскидать в нужные атрибуты, а если одно значение передаю, то это </w:t>
-      </w:r>
-      <w:r>
-        <w:rPr>
-          <w:lang w:val="en-US"/>
-        </w:rPr>
-        <w:t>DD</w:t>
+        <w:t xml:space="preserve">использовании класса </w:t>
+      </w:r>
+      <w:proofErr w:type="spellStart"/>
+      <w:r>
+        <w:t>угол+длина</w:t>
+      </w:r>
+      <w:proofErr w:type="spellEnd"/>
+      <w:r>
+        <w:t xml:space="preserve"> линии, там должно быть ограничение в 360 градусов, иначе надо делать – или + 360 градусов.</w:t>
       </w:r>
     </w:p>
     <w:p/>
@@ -1526,37 +1239,104 @@
         <w:pStyle w:val="1"/>
       </w:pPr>
       <w:r>
-        <w:t>Надо бы</w:t>
-      </w:r>
-    </w:p>
-    <w:p>
-      <w:r>
-        <w:t>Написать класс для взаимодействия с АПИ</w:t>
-      </w:r>
-    </w:p>
-    <w:p>
-      <w:r>
-        <w:t xml:space="preserve">Там должно быть что-то типа как класс </w:t>
-      </w:r>
-      <w:r>
-        <w:rPr>
-          <w:lang w:val="en-US"/>
-        </w:rPr>
-        <w:t>DB</w:t>
-      </w:r>
-      <w:r>
-        <w:t>, методы на получение и на отдачу данных, их буду использовать внутри класса Полигон, также как с БД</w:t>
-      </w:r>
-    </w:p>
-    <w:p>
-      <w:r>
-        <w:t>Либо просто модифицировать модуль БД</w:t>
+        <w:t>ВОЗМОЖНО</w:t>
+      </w:r>
+    </w:p>
+    <w:p>
+      <w:r>
+        <w:t xml:space="preserve">Класс </w:t>
+      </w:r>
+      <w:r>
+        <w:rPr>
+          <w:lang w:val="en-US"/>
+        </w:rPr>
+        <w:t>Polygon</w:t>
+      </w:r>
+      <w:r>
+        <w:t xml:space="preserve"> </w:t>
+      </w:r>
+    </w:p>
+    <w:p>
+      <w:r>
+        <w:t>должен представлять из себя связанный список (одно или двусвязный, без разницы</w:t>
+      </w:r>
+    </w:p>
+    <w:p>
+      <w:r>
+        <w:t xml:space="preserve">Что б точно не </w:t>
+      </w:r>
+      <w:proofErr w:type="spellStart"/>
+      <w:r>
+        <w:t>проебаться</w:t>
+      </w:r>
+      <w:proofErr w:type="spellEnd"/>
+      <w:r>
+        <w:t xml:space="preserve"> в том плане, какой угол за каким следует, что б каждый пункт знал, какой за ним или до него следует. Нужно ли?</w:t>
+      </w:r>
+    </w:p>
+    <w:p>
+      <w:r>
+        <w:t>Что б случайно при какой-нибудь сортировке не напутать.</w:t>
       </w:r>
     </w:p>
     <w:p/>
     <w:p>
       <w:r>
-        <w:t xml:space="preserve">Класс </w:t>
+        <w:t xml:space="preserve">Надо сделать отдельный класс для хранения всех объектов, которые находятся в строке…. Иначе у меня есть класс </w:t>
+      </w:r>
+      <w:r>
+        <w:rPr>
+          <w:lang w:val="en-US"/>
+        </w:rPr>
+        <w:t>angle</w:t>
+      </w:r>
+      <w:r>
+        <w:t>, я туда добавил длину стороны… Но разве туда надо пихать дирекционный угол, приращения координат, координаты?</w:t>
+      </w:r>
+    </w:p>
+    <w:p>
+      <w:r>
+        <w:t xml:space="preserve">Надо сделать отдельный класс поинт… Возможно это будет связный список и будет всё </w:t>
+      </w:r>
+      <w:proofErr w:type="spellStart"/>
+      <w:r>
+        <w:t>зоебись</w:t>
+      </w:r>
+      <w:proofErr w:type="spellEnd"/>
+    </w:p>
+    <w:p/>
+    <w:p>
+      <w:pPr>
+        <w:rPr>
+          <w:lang w:val="en-US"/>
+        </w:rPr>
+      </w:pPr>
+      <w:r>
+        <w:t>Поменять</w:t>
+      </w:r>
+      <w:r>
+        <w:rPr>
+          <w:lang w:val="en-US"/>
+        </w:rPr>
+        <w:t xml:space="preserve"> </w:t>
+      </w:r>
+      <w:r>
+        <w:t>логику</w:t>
+      </w:r>
+      <w:r>
+        <w:rPr>
+          <w:lang w:val="en-US"/>
+        </w:rPr>
+        <w:t xml:space="preserve"> </w:t>
+      </w:r>
+      <w:r>
+        <w:t>классов</w:t>
+      </w:r>
+      <w:r>
+        <w:rPr>
+          <w:lang w:val="en-US"/>
+        </w:rPr>
+        <w:t xml:space="preserve"> </w:t>
       </w:r>
       <w:r>
         <w:rPr>
@@ -1565,466 +1345,148 @@
         <w:t>Angle</w:t>
       </w:r>
       <w:r>
-        <w:t>1:</w:t>
-      </w:r>
-    </w:p>
-    <w:p>
-      <w:r>
+        <w:rPr>
+          <w:lang w:val="en-US"/>
+        </w:rPr>
+        <w:t xml:space="preserve"> </w:t>
+      </w:r>
+      <w:r>
+        <w:rPr>
+          <w:lang w:val="en-US"/>
+        </w:rPr>
+        <w:t>and</w:t>
+      </w:r>
+      <w:r>
+        <w:rPr>
+          <w:lang w:val="en-US"/>
+        </w:rPr>
+        <w:t xml:space="preserve"> </w:t>
+      </w:r>
+      <w:r>
+        <w:rPr>
+          <w:lang w:val="en-US"/>
+        </w:rPr>
+        <w:t>Bearing Angle</w:t>
+      </w:r>
+      <w:r>
+        <w:rPr>
+          <w:lang w:val="en-US"/>
+        </w:rPr>
+        <w:t>:</w:t>
+      </w:r>
+    </w:p>
+    <w:p>
+      <w:r>
+        <w:rPr>
+          <w:lang w:val="en-US"/>
+        </w:rPr>
         <w:tab/>
       </w:r>
       <w:r>
-        <w:t>Добавить методы для того, чтобы можно было отнимать и прибавлять углы, например.</w:t>
-      </w:r>
+        <w:t xml:space="preserve">В ЦЕЛОМ УГОЛ НЕ МОЖЕТ БЫТЬ БОЛЬШЕ 360 градусов, лучше все проверки из </w:t>
+      </w:r>
+      <w:proofErr w:type="spellStart"/>
+      <w:r>
+        <w:rPr>
+          <w:lang w:val="en-US"/>
+        </w:rPr>
+        <w:t>BearingAngle</w:t>
+      </w:r>
+      <w:proofErr w:type="spellEnd"/>
       <w:r>
         <w:t xml:space="preserve"> </w:t>
       </w:r>
       <w:r>
-        <w:t>Прибавление есть</w:t>
+        <w:t xml:space="preserve">прокинуть в </w:t>
+      </w:r>
+      <w:r>
+        <w:rPr>
+          <w:lang w:val="en-US"/>
+        </w:rPr>
+        <w:t>Angle</w:t>
+      </w:r>
+      <w:r>
+        <w:t xml:space="preserve">, а для периметральных вычислений углов, где суммы углов в полигоне, просто сделать отдельный класс </w:t>
+      </w:r>
+      <w:proofErr w:type="spellStart"/>
+      <w:r>
+        <w:rPr>
+          <w:lang w:val="en-US"/>
+        </w:rPr>
+        <w:t>PerimAngle</w:t>
+      </w:r>
+      <w:proofErr w:type="spellEnd"/>
+      <w:r>
+        <w:t xml:space="preserve">, где в </w:t>
+      </w:r>
+      <w:r>
+        <w:t>__</w:t>
+      </w:r>
+      <w:proofErr w:type="spellStart"/>
+      <w:r>
+        <w:rPr>
+          <w:lang w:val="en-US"/>
+        </w:rPr>
+        <w:t>init</w:t>
+      </w:r>
+      <w:proofErr w:type="spellEnd"/>
+      <w:r>
+        <w:t xml:space="preserve">__ </w:t>
+      </w:r>
+      <w:r>
+        <w:t xml:space="preserve">допустить, что б </w:t>
+      </w:r>
+      <w:r>
+        <w:rPr>
+          <w:lang w:val="en-US"/>
+        </w:rPr>
+        <w:t>DD</w:t>
       </w:r>
       <w:r>
         <w:t xml:space="preserve"> </w:t>
       </w:r>
       <w:r>
-        <w:t>ОТНИМАНИЕ НАДО БЫ, что б не писать + -</w:t>
-      </w:r>
-    </w:p>
-    <w:p>
-      <w:r>
-        <w:tab/>
-      </w:r>
-      <w:r>
-        <w:t xml:space="preserve">Переписать ситуацию с тем, что у меня в словарике хранится весь список углов, просто сделать </w:t>
-      </w:r>
-      <w:proofErr w:type="spellStart"/>
-      <w:r>
-        <w:t>Айдишники</w:t>
-      </w:r>
-      <w:proofErr w:type="spellEnd"/>
-      <w:r>
-        <w:t xml:space="preserve"> внутри класса Угла, и сортировать на основании этого атрибута. НАДО БУДЕТ ПРОТЕСТИТЬ</w:t>
-      </w:r>
-      <w:r>
-        <w:t xml:space="preserve">. Т.к. надо будет сортировать сначала по величине угла, а потом по величине </w:t>
-      </w:r>
-      <w:proofErr w:type="spellStart"/>
-      <w:r>
-        <w:t>айдишника</w:t>
-      </w:r>
-      <w:proofErr w:type="spellEnd"/>
-      <w:r>
-        <w:t>.</w:t>
-      </w:r>
-    </w:p>
-    <w:p>
-      <w:r>
-        <w:tab/>
-      </w:r>
-      <w:r>
-        <w:t>«</w:t>
-      </w:r>
-      <w:r>
-        <w:t xml:space="preserve">Т.е. я сначала исправляю, используя только </w:t>
-      </w:r>
-      <w:r>
-        <w:rPr>
-          <w:lang w:val="en-US"/>
-        </w:rPr>
-        <w:t>DD</w:t>
-      </w:r>
-      <w:r>
-        <w:t xml:space="preserve">, потом при исправлении я делаю пересчёт </w:t>
-      </w:r>
-      <w:r>
-        <w:rPr>
-          <w:lang w:val="en-US"/>
-        </w:rPr>
-        <w:t>DMS</w:t>
-      </w:r>
-      <w:r>
-        <w:t xml:space="preserve"> и потом при проверке я проверяю через новый </w:t>
-      </w:r>
-      <w:r>
-        <w:rPr>
-          <w:lang w:val="en-US"/>
-        </w:rPr>
-        <w:t>DD</w:t>
-      </w:r>
-      <w:r>
-        <w:t xml:space="preserve"> (надо это через сеттер автоматизировать, если изменяю что-то в угле, то надо делать пересчёт </w:t>
-      </w:r>
-      <w:r>
-        <w:rPr>
-          <w:lang w:val="en-US"/>
-        </w:rPr>
-        <w:t>DMS</w:t>
-      </w:r>
-      <w:r>
-        <w:t xml:space="preserve"> </w:t>
-      </w:r>
-      <w:r>
-        <w:t xml:space="preserve">и после сразу пересчёт </w:t>
-      </w:r>
-      <w:r>
-        <w:rPr>
-          <w:lang w:val="en-US"/>
-        </w:rPr>
-        <w:t>DD</w:t>
-      </w:r>
-      <w:r>
-        <w:t xml:space="preserve">, что б при сравнениях/вычислениях не использовать метод экземпляра, а использовать атрибут </w:t>
-      </w:r>
-      <w:r>
-        <w:rPr>
-          <w:lang w:val="en-US"/>
-        </w:rPr>
-        <w:t>DD</w:t>
-      </w:r>
-      <w:r>
-        <w:t xml:space="preserve"> </w:t>
-      </w:r>
-      <w:r>
-        <w:t>у экземпляра.</w:t>
-      </w:r>
-      <w:r>
-        <w:t>»</w:t>
-      </w:r>
-    </w:p>
-    <w:p>
-      <w:r>
-        <w:tab/>
-        <w:t xml:space="preserve">Придумать то, чтобы при получении суммы углов, например с исходными данными №3 не было такого, что </w:t>
-      </w:r>
-      <w:proofErr w:type="spellStart"/>
-      <w:r>
-        <w:t>принтуется</w:t>
-      </w:r>
-      <w:proofErr w:type="spellEnd"/>
-      <w:r>
-        <w:t xml:space="preserve"> угол </w:t>
-      </w:r>
-      <w:r>
-        <w:t>2339°59'60"</w:t>
-      </w:r>
-      <w:r>
-        <w:t xml:space="preserve">, хотя угол 2340 в </w:t>
-      </w:r>
-      <w:r>
-        <w:rPr>
-          <w:lang w:val="en-US"/>
-        </w:rPr>
-        <w:t>DD</w:t>
-      </w:r>
-      <w:r>
-        <w:t xml:space="preserve"> </w:t>
-      </w:r>
-      <w:r>
-        <w:t xml:space="preserve">такой пишется. Как-то накидать </w:t>
-      </w:r>
-      <w:proofErr w:type="spellStart"/>
-      <w:r>
-        <w:t>проперти</w:t>
-      </w:r>
-      <w:proofErr w:type="spellEnd"/>
-      <w:r>
-        <w:t xml:space="preserve"> для </w:t>
-      </w:r>
-      <w:proofErr w:type="spellStart"/>
-      <w:r>
-        <w:t>гет</w:t>
-      </w:r>
-      <w:proofErr w:type="spellEnd"/>
-      <w:r>
-        <w:t xml:space="preserve"> и сета, </w:t>
-      </w:r>
+        <w:t xml:space="preserve">был больше 360 </w:t>
+      </w:r>
+      <w:proofErr w:type="gramStart"/>
+      <w:r>
+        <w:t>градусов ,</w:t>
+      </w:r>
+      <w:proofErr w:type="gramEnd"/>
+      <w:r>
+        <w:t xml:space="preserve"> просто надо вспомнить наследование, мне надо переписать </w:t>
+      </w:r>
+      <w:proofErr w:type="spellStart"/>
+      <w:r>
+        <w:t>инит</w:t>
+      </w:r>
+      <w:proofErr w:type="spellEnd"/>
+      <w:r>
+        <w:t>, но чуть-чуть, ну или полностью</w:t>
+      </w:r>
+      <w:r>
+        <w:t xml:space="preserve">. Тогда метод </w:t>
+      </w:r>
+      <w:r>
+        <w:t>__</w:t>
+      </w:r>
+      <w:r>
+        <w:rPr>
+          <w:lang w:val="en-US"/>
+        </w:rPr>
+        <w:t>add</w:t>
+      </w:r>
+      <w:r>
+        <w:t xml:space="preserve">__ </w:t>
+      </w:r>
+      <w:r>
+        <w:t>надо будет тоже поменять местами.</w:t>
+      </w:r>
+    </w:p>
+    <w:p/>
+    <w:p>
       <w:r>
         <w:lastRenderedPageBreak/>
-        <w:t>и чтобы шла проверка, если больше какой-то величины получатся – то надо закинуть в следующий разряд.</w:t>
-      </w:r>
-    </w:p>
-    <w:p>
-      <w:r>
-        <w:tab/>
-        <w:t xml:space="preserve">Призадуматься, для получения суммы периметра нормально использовать этот же класс </w:t>
-      </w:r>
-      <w:r>
-        <w:rPr>
-          <w:lang w:val="en-US"/>
-        </w:rPr>
-        <w:t>angle</w:t>
-      </w:r>
-      <w:r>
-        <w:t xml:space="preserve">1? </w:t>
-      </w:r>
-      <w:r>
-        <w:t xml:space="preserve">Либо надо наследование какое-то делать, сначала угол, а потом класс </w:t>
-      </w:r>
-      <w:proofErr w:type="spellStart"/>
-      <w:r>
-        <w:t>угол+длина</w:t>
-      </w:r>
-      <w:proofErr w:type="spellEnd"/>
-      <w:r>
-        <w:t xml:space="preserve"> линии, чтобы в первом классе можно было считать только величину угла, и она может быть бесконечна. НО при использовании класса </w:t>
-      </w:r>
-      <w:proofErr w:type="spellStart"/>
-      <w:r>
-        <w:t>угол+длина</w:t>
-      </w:r>
-      <w:proofErr w:type="spellEnd"/>
-      <w:r>
-        <w:t xml:space="preserve"> линии, там должно быть ограничение в 360 градусов, иначе надо делать – или + 360 градусов.</w:t>
-      </w:r>
-    </w:p>
-    <w:p/>
-    <w:p/>
-    <w:p>
-      <w:pPr>
-        <w:pStyle w:val="1"/>
-      </w:pPr>
-      <w:r>
-        <w:t>ВОЗМОЖНО</w:t>
-      </w:r>
-    </w:p>
-    <w:p>
-      <w:r>
-        <w:t xml:space="preserve">Класс </w:t>
-      </w:r>
-      <w:r>
-        <w:rPr>
-          <w:lang w:val="en-US"/>
-        </w:rPr>
-        <w:t>Polygon</w:t>
-      </w:r>
-      <w:r>
-        <w:t xml:space="preserve"> </w:t>
-      </w:r>
-    </w:p>
-    <w:p>
-      <w:r>
-        <w:t>должен представлять из себя связанный список (одно или двусвязный, без разницы</w:t>
-      </w:r>
-    </w:p>
-    <w:p>
-      <w:r>
-        <w:t xml:space="preserve">Что б точно не </w:t>
-      </w:r>
-      <w:proofErr w:type="spellStart"/>
-      <w:r>
-        <w:t>проебаться</w:t>
-      </w:r>
-      <w:proofErr w:type="spellEnd"/>
-      <w:r>
-        <w:t xml:space="preserve"> в том плане, какой угол за каким следует, что б каждый пункт знал, какой за ним или до него следует. Нужно ли?</w:t>
-      </w:r>
-    </w:p>
-    <w:p>
-      <w:r>
-        <w:t>Что б случайно при какой-нибудь сортировке не напутать.</w:t>
-      </w:r>
-    </w:p>
-    <w:p/>
-    <w:p>
-      <w:r>
-        <w:t xml:space="preserve">Надо сделать отдельный класс для хранения всех объектов, которые находятся в строке…. Иначе у меня есть класс </w:t>
-      </w:r>
-      <w:r>
-        <w:rPr>
-          <w:lang w:val="en-US"/>
-        </w:rPr>
-        <w:t>angle</w:t>
-      </w:r>
-      <w:r>
-        <w:t>, я туда добавил длину стороны… Но разве туда надо пихать дирекционный угол, приращения координат, координаты?</w:t>
-      </w:r>
-    </w:p>
-    <w:p>
-      <w:r>
-        <w:t xml:space="preserve">Надо сделать отдельный класс поинт… Возможно это будет связный список и будет всё </w:t>
-      </w:r>
-      <w:proofErr w:type="spellStart"/>
-      <w:r>
-        <w:t>зоебись</w:t>
-      </w:r>
-      <w:proofErr w:type="spellEnd"/>
-    </w:p>
-    <w:p/>
-    <w:p>
-      <w:pPr>
-        <w:rPr>
-          <w:lang w:val="en-US"/>
-        </w:rPr>
-      </w:pPr>
-      <w:r>
-        <w:t>Поменять</w:t>
-      </w:r>
-      <w:r>
-        <w:rPr>
-          <w:lang w:val="en-US"/>
-        </w:rPr>
-        <w:t xml:space="preserve"> </w:t>
-      </w:r>
-      <w:r>
-        <w:t>логику</w:t>
-      </w:r>
-      <w:r>
-        <w:rPr>
-          <w:lang w:val="en-US"/>
-        </w:rPr>
-        <w:t xml:space="preserve"> </w:t>
-      </w:r>
-      <w:r>
-        <w:t>классов</w:t>
-      </w:r>
-      <w:r>
-        <w:rPr>
-          <w:lang w:val="en-US"/>
-        </w:rPr>
-        <w:t xml:space="preserve"> </w:t>
-      </w:r>
-      <w:r>
-        <w:rPr>
-          <w:lang w:val="en-US"/>
-        </w:rPr>
-        <w:t>Angle</w:t>
-      </w:r>
-      <w:r>
-        <w:rPr>
-          <w:lang w:val="en-US"/>
-        </w:rPr>
-        <w:t xml:space="preserve"> </w:t>
-      </w:r>
-      <w:r>
-        <w:rPr>
-          <w:lang w:val="en-US"/>
-        </w:rPr>
-        <w:t>and</w:t>
-      </w:r>
-      <w:r>
-        <w:rPr>
-          <w:lang w:val="en-US"/>
-        </w:rPr>
-        <w:t xml:space="preserve"> </w:t>
-      </w:r>
-      <w:r>
-        <w:rPr>
-          <w:lang w:val="en-US"/>
-        </w:rPr>
-        <w:t>Bearing Angle</w:t>
-      </w:r>
-      <w:r>
-        <w:rPr>
-          <w:lang w:val="en-US"/>
-        </w:rPr>
-        <w:t>:</w:t>
-      </w:r>
-    </w:p>
-    <w:p>
-      <w:r>
-        <w:rPr>
-          <w:lang w:val="en-US"/>
-        </w:rPr>
-        <w:tab/>
-      </w:r>
-      <w:r>
-        <w:t xml:space="preserve">В ЦЕЛОМ УГОЛ НЕ МОЖЕТ БЫТЬ БОЛЬШЕ 360 градусов, лучше все проверки из </w:t>
-      </w:r>
-      <w:proofErr w:type="spellStart"/>
-      <w:r>
-        <w:rPr>
-          <w:lang w:val="en-US"/>
-        </w:rPr>
-        <w:t>BearingAngle</w:t>
-      </w:r>
-      <w:proofErr w:type="spellEnd"/>
-      <w:r>
-        <w:t xml:space="preserve"> </w:t>
-      </w:r>
-      <w:r>
-        <w:t xml:space="preserve">прокинуть в </w:t>
-      </w:r>
-      <w:r>
-        <w:rPr>
-          <w:lang w:val="en-US"/>
-        </w:rPr>
-        <w:t>Angle</w:t>
-      </w:r>
-      <w:r>
-        <w:t xml:space="preserve">, а для периметральных вычислений углов, где суммы углов в полигоне, просто сделать отдельный класс </w:t>
-      </w:r>
-      <w:proofErr w:type="spellStart"/>
-      <w:r>
-        <w:rPr>
-          <w:lang w:val="en-US"/>
-        </w:rPr>
-        <w:t>PerimAngle</w:t>
-      </w:r>
-      <w:proofErr w:type="spellEnd"/>
-      <w:r>
-        <w:t xml:space="preserve">, где в </w:t>
-      </w:r>
-      <w:r>
-        <w:t>__</w:t>
-      </w:r>
-      <w:proofErr w:type="spellStart"/>
-      <w:r>
-        <w:rPr>
-          <w:lang w:val="en-US"/>
-        </w:rPr>
-        <w:t>init</w:t>
-      </w:r>
-      <w:proofErr w:type="spellEnd"/>
-      <w:r>
-        <w:t xml:space="preserve">__ </w:t>
-      </w:r>
-      <w:r>
-        <w:t xml:space="preserve">допустить, что б </w:t>
-      </w:r>
-      <w:r>
-        <w:rPr>
-          <w:lang w:val="en-US"/>
-        </w:rPr>
-        <w:t>DD</w:t>
-      </w:r>
-      <w:r>
-        <w:t xml:space="preserve"> </w:t>
-      </w:r>
-      <w:r>
-        <w:t xml:space="preserve">был больше 360 градусов </w:t>
-      </w:r>
-      <w:r>
-        <w:lastRenderedPageBreak/>
-        <w:t xml:space="preserve">, просто надо вспомнить наследование, мне надо переписать </w:t>
-      </w:r>
-      <w:proofErr w:type="spellStart"/>
-      <w:r>
-        <w:t>инит</w:t>
-      </w:r>
-      <w:proofErr w:type="spellEnd"/>
-      <w:r>
-        <w:t>, но чуть-чуть, ну или полностью</w:t>
-      </w:r>
-      <w:r>
-        <w:t xml:space="preserve">. Тогда метод </w:t>
-      </w:r>
-      <w:r>
-        <w:t>__</w:t>
-      </w:r>
-      <w:r>
-        <w:rPr>
-          <w:lang w:val="en-US"/>
-        </w:rPr>
-        <w:t>add</w:t>
-      </w:r>
-      <w:r>
-        <w:t xml:space="preserve">__ </w:t>
-      </w:r>
-      <w:r>
-        <w:t>надо будет тоже поменять местами.</w:t>
-      </w:r>
-    </w:p>
-    <w:p/>
-    <w:p>
-      <w:r>
         <w:t>Сделать отдельный класс для проверки, Валидации всех переданных данных.</w:t>
       </w:r>
       <w:r>
@@ -2085,19 +1547,75 @@
         <w:t>На тестирование или на подумать</w:t>
       </w:r>
     </w:p>
-    <w:p>
-      <w:r>
-        <w:t>Почему при невязке 0,0,-5 первое условие раскидки не отрабатывало, оно не отнимало ни у какого угла секунду??</w:t>
-      </w:r>
-    </w:p>
-    <w:p>
-      <w:proofErr w:type="spellStart"/>
-      <w:r>
-        <w:t>Потестить</w:t>
-      </w:r>
-      <w:proofErr w:type="spellEnd"/>
-      <w:r>
-        <w:t xml:space="preserve"> с другими данными</w:t>
+    <w:p/>
+    <w:p/>
+    <w:p>
+      <w:pPr>
+        <w:pStyle w:val="1"/>
+      </w:pPr>
+      <w:r>
+        <w:t>Подумать:</w:t>
+      </w:r>
+    </w:p>
+    <w:p>
+      <w:r>
+        <w:t xml:space="preserve">Над тем, в какой момент и в каком месте производится чтение исходных данных? Надо, наверное, не в полигоне это делать, а вне его инициализации создавать объект </w:t>
+      </w:r>
+      <w:r>
+        <w:rPr>
+          <w:lang w:val="en-US"/>
+        </w:rPr>
+        <w:t>DB</w:t>
+      </w:r>
+      <w:r>
+        <w:t>, сохранять в переменную полученный результат, потом прокидывать в полигон</w:t>
+      </w:r>
+    </w:p>
+    <w:p>
+      <w:r>
+        <w:t xml:space="preserve">Придумать метод в </w:t>
+      </w:r>
+      <w:r>
+        <w:rPr>
+          <w:lang w:val="en-US"/>
+        </w:rPr>
+        <w:t>DB</w:t>
+      </w:r>
+      <w:r>
+        <w:t xml:space="preserve">, через который отдавать на фронт. Типа у меня будет объект полигона, я просто в метод прокидываю, а в методе просто формируется </w:t>
+      </w:r>
+      <w:r>
+        <w:rPr>
+          <w:lang w:val="en-US"/>
+        </w:rPr>
+        <w:t>JSON</w:t>
+      </w:r>
+      <w:r>
+        <w:t xml:space="preserve"> </w:t>
+      </w:r>
+      <w:r>
+        <w:t>и возвращается и всё.</w:t>
+      </w:r>
+    </w:p>
+    <w:p>
+      <w:r>
+        <w:t xml:space="preserve">Также тут должны будут быть методы на то, что б отдавать на фронт список исходных данных с локального компьютера, типа </w:t>
+      </w:r>
+      <w:proofErr w:type="spellStart"/>
+      <w:r>
+        <w:t>нейминг</w:t>
+      </w:r>
+      <w:proofErr w:type="spellEnd"/>
+      <w:r>
+        <w:t xml:space="preserve"> (количество их) что б можно было сформировать </w:t>
+      </w:r>
+      <w:proofErr w:type="spellStart"/>
+      <w:r>
+        <w:t>выпадашку</w:t>
+      </w:r>
+      <w:proofErr w:type="spellEnd"/>
+      <w:r>
+        <w:t xml:space="preserve"> на фронте и получать для тестирования.</w:t>
       </w:r>
     </w:p>
     <w:p/>

</xml_diff>

<commit_message>
try with dict and all points
</commit_message>
<xml_diff>
--- a/Дока.docx
+++ b/Дока.docx
@@ -58,21 +58,7 @@
         <w:rPr>
           <w:lang w:val="en-US"/>
         </w:rPr>
-        <w:t>class Polygon, class DB (</w:t>
-      </w:r>
-      <w:proofErr w:type="spellStart"/>
-      <w:r>
-        <w:rPr>
-          <w:lang w:val="en-US"/>
-        </w:rPr>
-        <w:t>DataBase</w:t>
-      </w:r>
-      <w:proofErr w:type="spellEnd"/>
-      <w:r>
-        <w:rPr>
-          <w:lang w:val="en-US"/>
-        </w:rPr>
-        <w:t>)</w:t>
+        <w:t>class Polygon, class DB (DataBase)</w:t>
       </w:r>
       <w:r>
         <w:rPr>
@@ -180,15 +166,7 @@
         <w:t>API</w:t>
       </w:r>
       <w:r>
-        <w:t xml:space="preserve">, либо документом, либо через </w:t>
-      </w:r>
-      <w:proofErr w:type="spellStart"/>
-      <w:r>
-        <w:t>скрапинг</w:t>
-      </w:r>
-      <w:proofErr w:type="spellEnd"/>
-      <w:r>
-        <w:t xml:space="preserve"> указанных данных на вебе. </w:t>
+        <w:t xml:space="preserve">, либо документом, либо через скрапинг указанных данных на вебе. </w:t>
       </w:r>
     </w:p>
     <w:p>
@@ -215,13 +193,8 @@
         <w:t>уже. Если что-то другое будет, надо будет проверять, что получает экземпляр класса</w:t>
       </w:r>
       <w:r>
-        <w:t xml:space="preserve"> и на основании проверки принимать решение, как читать, что </w:t>
-      </w:r>
-      <w:proofErr w:type="spellStart"/>
-      <w:r>
-        <w:t>проскрапить</w:t>
-      </w:r>
-      <w:proofErr w:type="spellEnd"/>
+        <w:t xml:space="preserve"> и на основании проверки принимать решение, как читать, что проскрапить</w:t>
+      </w:r>
     </w:p>
     <w:p>
       <w:pPr>
@@ -301,23 +274,7 @@
         </w:numPr>
       </w:pPr>
       <w:r>
-        <w:t xml:space="preserve">Возможно Дир. Угол. Т.к. это не </w:t>
-      </w:r>
-      <w:proofErr w:type="spellStart"/>
-      <w:r>
-        <w:t>мастхев</w:t>
-      </w:r>
-      <w:proofErr w:type="spellEnd"/>
-      <w:r>
-        <w:t xml:space="preserve"> поле может его назначать просто </w:t>
-      </w:r>
-      <w:proofErr w:type="gramStart"/>
-      <w:r>
-        <w:t>через сеттер</w:t>
-      </w:r>
-      <w:proofErr w:type="gramEnd"/>
-      <w:r>
-        <w:t>???</w:t>
+        <w:t>Возможно Дир. Угол. Т.к. это не мастхев поле может его назначать просто через сеттер???</w:t>
       </w:r>
     </w:p>
     <w:p>
@@ -328,14 +285,12 @@
           <w:numId w:val="1"/>
         </w:numPr>
       </w:pPr>
-      <w:proofErr w:type="spellStart"/>
       <w:r>
         <w:rPr>
           <w:lang w:val="en-US"/>
         </w:rPr>
         <w:t>BearingAngle</w:t>
       </w:r>
-      <w:proofErr w:type="spellEnd"/>
       <w:r>
         <w:t>:</w:t>
       </w:r>
@@ -349,15 +304,7 @@
         </w:numPr>
       </w:pPr>
       <w:r>
-        <w:t xml:space="preserve">Переопределил несколько методов. Класс для объектов </w:t>
-      </w:r>
-      <w:proofErr w:type="spellStart"/>
-      <w:r>
-        <w:t>дир</w:t>
-      </w:r>
-      <w:proofErr w:type="spellEnd"/>
-      <w:r>
-        <w:t>. Углов, главное, что б был пересчёт, если больше 360 или меньше нуля.</w:t>
+        <w:t>Переопределил несколько методов. Класс для объектов дир. Углов, главное, что б был пересчёт, если больше 360 или меньше нуля.</w:t>
       </w:r>
     </w:p>
     <w:p>
@@ -430,15 +377,7 @@
         </w:numPr>
       </w:pPr>
       <w:r>
-        <w:t xml:space="preserve">Указать измеренные горизонтальные углы и горизонтальное </w:t>
-      </w:r>
-      <w:proofErr w:type="spellStart"/>
-      <w:r>
-        <w:t>проложение</w:t>
-      </w:r>
-      <w:proofErr w:type="spellEnd"/>
-      <w:r>
-        <w:t xml:space="preserve"> на пунктах</w:t>
+        <w:t>Указать измеренные горизонтальные углы и горизонтальное проложение на пунктах</w:t>
       </w:r>
     </w:p>
     <w:p>
@@ -525,23 +464,7 @@
         <w:ind w:left="2509" w:firstLine="0"/>
       </w:pPr>
       <w:r>
-        <w:t xml:space="preserve">Вызов функции изменит углы в </w:t>
-      </w:r>
-      <w:proofErr w:type="spellStart"/>
-      <w:r>
-        <w:t>fixed_angles</w:t>
-      </w:r>
-      <w:proofErr w:type="spellEnd"/>
-      <w:r>
-        <w:t xml:space="preserve">, если невязка получилась допустимой. Если она получится недопустимой... Вся </w:t>
-      </w:r>
-      <w:proofErr w:type="spellStart"/>
-      <w:r>
-        <w:t>прога</w:t>
-      </w:r>
-      <w:proofErr w:type="spellEnd"/>
-      <w:r>
-        <w:t xml:space="preserve"> рухнет</w:t>
+        <w:t>Вызов функции изменит углы в fixed_angles, если невязка получилась допустимой. Если она получится недопустимой... Вся прога рухнет</w:t>
       </w:r>
       <w:r>
         <w:t xml:space="preserve"> </w:t>
@@ -740,21 +663,7 @@
         <w:rPr>
           <w:rFonts w:asciiTheme="minorHAnsi" w:hAnsiTheme="minorHAnsi" w:cstheme="minorHAnsi"/>
         </w:rPr>
-        <w:t xml:space="preserve">Проверить на то, что б последний </w:t>
-      </w:r>
-      <w:proofErr w:type="spellStart"/>
-      <w:r>
-        <w:rPr>
-          <w:rFonts w:asciiTheme="minorHAnsi" w:hAnsiTheme="minorHAnsi" w:cstheme="minorHAnsi"/>
-        </w:rPr>
-        <w:t>дир</w:t>
-      </w:r>
-      <w:proofErr w:type="spellEnd"/>
-      <w:r>
-        <w:rPr>
-          <w:rFonts w:asciiTheme="minorHAnsi" w:hAnsiTheme="minorHAnsi" w:cstheme="minorHAnsi"/>
-        </w:rPr>
-        <w:t>. Угол в списке равнялся исходному, иначе беда</w:t>
+        <w:t>Проверить на то, что б последний дир. Угол в списке равнялся исходному, иначе беда</w:t>
       </w:r>
       <w:r>
         <w:rPr>
@@ -802,15 +711,7 @@
         </w:numPr>
       </w:pPr>
       <w:r>
-        <w:t xml:space="preserve">У меня есть список углов на точках, список </w:t>
-      </w:r>
-      <w:proofErr w:type="spellStart"/>
-      <w:r>
-        <w:t>дир</w:t>
-      </w:r>
-      <w:proofErr w:type="spellEnd"/>
-      <w:r>
-        <w:t>. Углов с этих точек на последующие пункты.</w:t>
+        <w:t>У меня есть список углов на точках, список дир. Углов с этих точек на последующие пункты.</w:t>
       </w:r>
     </w:p>
     <w:p>
@@ -897,45 +798,19 @@
     <w:p>
       <w:r>
         <w:tab/>
-        <w:t xml:space="preserve">Мне надо будет пройтись по всем точкам кроме последней и собрать прям все </w:t>
-      </w:r>
-      <w:proofErr w:type="spellStart"/>
-      <w:r>
-        <w:t>все</w:t>
-      </w:r>
-      <w:proofErr w:type="spellEnd"/>
-      <w:r>
-        <w:t xml:space="preserve"> данные, т.к. в последней точке у меня не будет вычисления приращений и вычисления координат следующей точки, т.к. это исходная и это не требуется, если </w:t>
-      </w:r>
-      <w:proofErr w:type="spellStart"/>
-      <w:r>
-        <w:t>дир</w:t>
-      </w:r>
-      <w:proofErr w:type="spellEnd"/>
-      <w:r>
-        <w:t>. Угол сошёлся, то всё норм</w:t>
+        <w:t>Мне надо будет пройтись по всем точкам кроме последней и собрать прям все все данные, т.к. в последней точке у меня не будет вычисления приращений и вычисления координат следующей точки, т.к. это исходная и это не требуется, если дир. Угол сошёлся, то всё норм</w:t>
       </w:r>
       <w:r>
         <w:t>.</w:t>
       </w:r>
     </w:p>
     <w:p>
-      <w:pPr>
-        <w:rPr>
-          <w:lang w:val="en-US"/>
-        </w:rPr>
-      </w:pPr>
       <w:r>
         <w:t>В итоге получается исправляли углы мы как для замкнутого полигона, а всё остальное делали как для разомкнутого, т.к. теоретическая невязка не равна нулю, а равна разнице между исходными пунктами.</w:t>
       </w:r>
       <w:r>
-        <w:t xml:space="preserve"> Мы так решали ведомость на 4м курсе </w:t>
-      </w:r>
-      <w:proofErr w:type="spellStart"/>
-      <w:r>
-        <w:t>О_о</w:t>
-      </w:r>
-      <w:proofErr w:type="spellEnd"/>
+        <w:t xml:space="preserve"> Мы так решали ведомость на 4м курсе О_о</w:t>
+      </w:r>
     </w:p>
     <w:p>
       <w:r>
@@ -953,6 +828,29 @@
     <w:p>
       <w:r>
         <w:t>Попытка через класс не удалась, т.к. не придумал, как обработать последнюю точку в которой не все данные будут находиться.</w:t>
+      </w:r>
+    </w:p>
+    <w:p>
+      <w:r>
+        <w:t>Поэтому</w:t>
+      </w:r>
+    </w:p>
+    <w:p>
+      <w:r>
+        <w:t>Просто формирую словарь из всех списков, делаю обработку предварительную по всяким координатам и возвращаю его</w:t>
+      </w:r>
+    </w:p>
+    <w:p>
+      <w:r>
+        <w:t>ЛИБО как раньше делал, отдельно всё возвращаю, отдельными списками… Надо продумать</w:t>
+      </w:r>
+    </w:p>
+    <w:p>
+      <w:r>
+        <w:t>Буду делать как обычно, ключ это столбец, а значение ключа это значения в строках их просто проще будет передавать и обрабатывать на фронте. И при скрапинге в эксельку тоже так же прокидывать будет проще.</w:t>
+      </w:r>
+      <w:r>
+        <w:t xml:space="preserve"> Это будет своего рода таблица в БД.</w:t>
       </w:r>
     </w:p>
     <w:p/>
@@ -961,7 +859,6 @@
     <w:p/>
     <w:p/>
     <w:p/>
-    <w:p/>
     <w:p>
       <w:pPr>
         <w:ind w:left="1069" w:hanging="360"/>
@@ -1050,26 +947,10 @@
         <w:tab/>
       </w:r>
       <w:r>
-        <w:t xml:space="preserve">Переписать ситуацию с тем, что у меня в словарике хранится весь список углов, просто сделать </w:t>
-      </w:r>
-      <w:proofErr w:type="spellStart"/>
-      <w:r>
-        <w:t>Айдишники</w:t>
-      </w:r>
-      <w:proofErr w:type="spellEnd"/>
-      <w:r>
-        <w:t xml:space="preserve"> внутри класса Угла, и сортировать на основании этого атрибута. НАДО БУДЕТ ПРОТЕСТИТЬ</w:t>
-      </w:r>
-      <w:r>
-        <w:t xml:space="preserve">. Т.к. надо будет сортировать сначала по величине угла, а потом по величине </w:t>
-      </w:r>
-      <w:proofErr w:type="spellStart"/>
-      <w:r>
-        <w:t>айдишника</w:t>
-      </w:r>
-      <w:proofErr w:type="spellEnd"/>
-      <w:r>
-        <w:t>.</w:t>
+        <w:t>Переписать ситуацию с тем, что у меня в словарике хранится весь список углов, просто сделать Айдишники внутри класса Угла, и сортировать на основании этого атрибута. НАДО БУДЕТ ПРОТЕСТИТЬ</w:t>
+      </w:r>
+      <w:r>
+        <w:t>. Т.к. надо будет сортировать сначала по величине угла, а потом по величине айдишника.</w:t>
       </w:r>
     </w:p>
     <w:p>
@@ -1149,15 +1030,7 @@
     <w:p>
       <w:r>
         <w:tab/>
-        <w:t xml:space="preserve">Придумать то, чтобы при получении суммы углов, например с исходными данными №3 не было такого, что </w:t>
-      </w:r>
-      <w:proofErr w:type="spellStart"/>
-      <w:r>
-        <w:t>принтуется</w:t>
-      </w:r>
-      <w:proofErr w:type="spellEnd"/>
-      <w:r>
-        <w:t xml:space="preserve"> угол </w:t>
+        <w:t xml:space="preserve">Придумать то, чтобы при получении суммы углов, например с исходными данными №3 не было такого, что принтуется угол </w:t>
       </w:r>
       <w:r>
         <w:t>2339°59'60"</w:t>
@@ -1175,23 +1048,7 @@
         <w:t xml:space="preserve"> </w:t>
       </w:r>
       <w:r>
-        <w:t xml:space="preserve">такой пишется. Как-то накидать </w:t>
-      </w:r>
-      <w:proofErr w:type="spellStart"/>
-      <w:r>
-        <w:t>проперти</w:t>
-      </w:r>
-      <w:proofErr w:type="spellEnd"/>
-      <w:r>
-        <w:t xml:space="preserve"> для </w:t>
-      </w:r>
-      <w:proofErr w:type="spellStart"/>
-      <w:r>
-        <w:t>гет</w:t>
-      </w:r>
-      <w:proofErr w:type="spellEnd"/>
-      <w:r>
-        <w:t xml:space="preserve"> и сета, и чтобы шла проверка, если больше какой-то величины получатся – то надо закинуть в следующий разряд.</w:t>
+        <w:t>такой пишется. Как-то накидать проперти для гет и сета, и чтобы шла проверка, если больше какой-то величины получатся – то надо закинуть в следующий разряд.</w:t>
       </w:r>
     </w:p>
     <w:p>
@@ -1209,27 +1066,11 @@
         <w:t xml:space="preserve">1? </w:t>
       </w:r>
       <w:r>
-        <w:t xml:space="preserve">Либо надо наследование какое-то делать, сначала угол, а потом класс </w:t>
-      </w:r>
-      <w:proofErr w:type="spellStart"/>
-      <w:r>
-        <w:t>угол+длина</w:t>
-      </w:r>
-      <w:proofErr w:type="spellEnd"/>
-      <w:r>
-        <w:t xml:space="preserve"> линии, чтобы в первом классе можно было считать только величину угла, и она может быть бесконечна. НО при </w:t>
+        <w:t xml:space="preserve">Либо надо наследование какое-то делать, сначала угол, а потом класс угол+длина линии, чтобы в первом классе можно было считать только величину угла, и она может быть бесконечна. НО при </w:t>
       </w:r>
       <w:r>
         <w:lastRenderedPageBreak/>
-        <w:t xml:space="preserve">использовании класса </w:t>
-      </w:r>
-      <w:proofErr w:type="spellStart"/>
-      <w:r>
-        <w:t>угол+длина</w:t>
-      </w:r>
-      <w:proofErr w:type="spellEnd"/>
-      <w:r>
-        <w:t xml:space="preserve"> линии, там должно быть ограничение в 360 градусов, иначе надо делать – или + 360 градусов.</w:t>
+        <w:t>использовании класса угол+длина линии, там должно быть ограничение в 360 градусов, иначе надо делать – или + 360 градусов.</w:t>
       </w:r>
     </w:p>
     <w:p/>
@@ -1263,15 +1104,7 @@
     </w:p>
     <w:p>
       <w:r>
-        <w:t xml:space="preserve">Что б точно не </w:t>
-      </w:r>
-      <w:proofErr w:type="spellStart"/>
-      <w:r>
-        <w:t>проебаться</w:t>
-      </w:r>
-      <w:proofErr w:type="spellEnd"/>
-      <w:r>
-        <w:t xml:space="preserve"> в том плане, какой угол за каким следует, что б каждый пункт знал, какой за ним или до него следует. Нужно ли?</w:t>
+        <w:t>Что б точно не проебаться в том плане, какой угол за каким следует, что б каждый пункт знал, какой за ним или до него следует. Нужно ли?</w:t>
       </w:r>
     </w:p>
     <w:p>
@@ -1296,13 +1129,8 @@
     </w:p>
     <w:p>
       <w:r>
-        <w:t xml:space="preserve">Надо сделать отдельный класс поинт… Возможно это будет связный список и будет всё </w:t>
-      </w:r>
-      <w:proofErr w:type="spellStart"/>
-      <w:r>
-        <w:t>зоебись</w:t>
-      </w:r>
-      <w:proofErr w:type="spellEnd"/>
+        <w:t>Надо сделать отдельный класс поинт… Возможно это будет связный список и будет всё зоебись</w:t>
+      </w:r>
     </w:p>
     <w:p/>
     <w:p>
@@ -1385,14 +1213,12 @@
       <w:r>
         <w:t xml:space="preserve">В ЦЕЛОМ УГОЛ НЕ МОЖЕТ БЫТЬ БОЛЬШЕ 360 градусов, лучше все проверки из </w:t>
       </w:r>
-      <w:proofErr w:type="spellStart"/>
       <w:r>
         <w:rPr>
           <w:lang w:val="en-US"/>
         </w:rPr>
         <w:t>BearingAngle</w:t>
       </w:r>
-      <w:proofErr w:type="spellEnd"/>
       <w:r>
         <w:t xml:space="preserve"> </w:t>
       </w:r>
@@ -1408,28 +1234,24 @@
       <w:r>
         <w:t xml:space="preserve">, а для периметральных вычислений углов, где суммы углов в полигоне, просто сделать отдельный класс </w:t>
       </w:r>
-      <w:proofErr w:type="spellStart"/>
       <w:r>
         <w:rPr>
           <w:lang w:val="en-US"/>
         </w:rPr>
         <w:t>PerimAngle</w:t>
       </w:r>
-      <w:proofErr w:type="spellEnd"/>
       <w:r>
         <w:t xml:space="preserve">, где в </w:t>
       </w:r>
       <w:r>
         <w:t>__</w:t>
       </w:r>
-      <w:proofErr w:type="spellStart"/>
       <w:r>
         <w:rPr>
           <w:lang w:val="en-US"/>
         </w:rPr>
         <w:t>init</w:t>
       </w:r>
-      <w:proofErr w:type="spellEnd"/>
       <w:r>
         <w:t xml:space="preserve">__ </w:t>
       </w:r>
@@ -1446,23 +1268,7 @@
         <w:t xml:space="preserve"> </w:t>
       </w:r>
       <w:r>
-        <w:t xml:space="preserve">был больше 360 </w:t>
-      </w:r>
-      <w:proofErr w:type="gramStart"/>
-      <w:r>
-        <w:t>градусов ,</w:t>
-      </w:r>
-      <w:proofErr w:type="gramEnd"/>
-      <w:r>
-        <w:t xml:space="preserve"> просто надо вспомнить наследование, мне надо переписать </w:t>
-      </w:r>
-      <w:proofErr w:type="spellStart"/>
-      <w:r>
-        <w:t>инит</w:t>
-      </w:r>
-      <w:proofErr w:type="spellEnd"/>
-      <w:r>
-        <w:t>, но чуть-чуть, ну или полностью</w:t>
+        <w:t>был больше 360 градусов , просто надо вспомнить наследование, мне надо переписать инит, но чуть-чуть, ну или полностью</w:t>
       </w:r>
       <w:r>
         <w:t xml:space="preserve">. Тогда метод </w:t>
@@ -1490,15 +1296,7 @@
         <w:t>Сделать отдельный класс для проверки, Валидации всех переданных данных.</w:t>
       </w:r>
       <w:r>
-        <w:t xml:space="preserve"> </w:t>
-      </w:r>
-      <w:proofErr w:type="spellStart"/>
-      <w:r>
-        <w:t>Сериализация</w:t>
-      </w:r>
-      <w:proofErr w:type="spellEnd"/>
-      <w:r>
-        <w:t xml:space="preserve"> или что-то типа такого. Это где-то перед запуском </w:t>
+        <w:t xml:space="preserve"> Сериализация или что-то типа такого. Это где-то перед запуском </w:t>
       </w:r>
       <w:r>
         <w:rPr>
@@ -1599,23 +1397,7 @@
     </w:p>
     <w:p>
       <w:r>
-        <w:t xml:space="preserve">Также тут должны будут быть методы на то, что б отдавать на фронт список исходных данных с локального компьютера, типа </w:t>
-      </w:r>
-      <w:proofErr w:type="spellStart"/>
-      <w:r>
-        <w:t>нейминг</w:t>
-      </w:r>
-      <w:proofErr w:type="spellEnd"/>
-      <w:r>
-        <w:t xml:space="preserve"> (количество их) что б можно было сформировать </w:t>
-      </w:r>
-      <w:proofErr w:type="spellStart"/>
-      <w:r>
-        <w:t>выпадашку</w:t>
-      </w:r>
-      <w:proofErr w:type="spellEnd"/>
-      <w:r>
-        <w:t xml:space="preserve"> на фронте и получать для тестирования.</w:t>
+        <w:t>Также тут должны будут быть методы на то, что б отдавать на фронт список исходных данных с локального компьютера, типа нейминг (количество их) что б можно было сформировать выпадашку на фронте и получать для тестирования.</w:t>
       </w:r>
     </w:p>
     <w:p/>

</xml_diff>